<commit_message>
- edded IEMDC2017 model - bug fixed
</commit_message>
<xml_diff>
--- a/Readme/2017 03 24 - SyR-e_user_manual_wip.docx
+++ b/Readme/2017 03 24 - SyR-e_user_manual_wip.docx
@@ -1,6 +1,6 @@
 
 <file path=word/document.xml><?xml version="1.0" encoding="utf-8"?>
-<w:document xmlns:wpc="http://schemas.microsoft.com/office/word/2010/wordprocessingCanvas" xmlns:mc="http://schemas.openxmlformats.org/markup-compatibility/2006" xmlns:o="urn:schemas-microsoft-com:office:office" xmlns:r="http://schemas.openxmlformats.org/officeDocument/2006/relationships" xmlns:m="http://schemas.openxmlformats.org/officeDocument/2006/math" xmlns:v="urn:schemas-microsoft-com:vml" xmlns:wp14="http://schemas.microsoft.com/office/word/2010/wordprocessingDrawing" xmlns:wp="http://schemas.openxmlformats.org/drawingml/2006/wordprocessingDrawing" xmlns:w10="urn:schemas-microsoft-com:office:word" xmlns:w="http://schemas.openxmlformats.org/wordprocessingml/2006/main" xmlns:w14="http://schemas.microsoft.com/office/word/2010/wordml" xmlns:w15="http://schemas.microsoft.com/office/word/2012/wordml" xmlns:wpg="http://schemas.microsoft.com/office/word/2010/wordprocessingGroup" xmlns:wpi="http://schemas.microsoft.com/office/word/2010/wordprocessingInk" xmlns:wne="http://schemas.microsoft.com/office/word/2006/wordml" xmlns:wps="http://schemas.microsoft.com/office/word/2010/wordprocessingShape" mc:Ignorable="w14 w15 wp14">
+<w:document xmlns:wpc="http://schemas.microsoft.com/office/word/2010/wordprocessingCanvas" xmlns:cx="http://schemas.microsoft.com/office/drawing/2014/chartex" xmlns:cx1="http://schemas.microsoft.com/office/drawing/2015/9/8/chartex" xmlns:cx2="http://schemas.microsoft.com/office/drawing/2015/10/21/chartex" xmlns:cx3="http://schemas.microsoft.com/office/drawing/2016/5/9/chartex" xmlns:cx4="http://schemas.microsoft.com/office/drawing/2016/5/10/chartex" xmlns:cx5="http://schemas.microsoft.com/office/drawing/2016/5/11/chartex" xmlns:cx6="http://schemas.microsoft.com/office/drawing/2016/5/12/chartex" xmlns:cx7="http://schemas.microsoft.com/office/drawing/2016/5/13/chartex" xmlns:cx8="http://schemas.microsoft.com/office/drawing/2016/5/14/chartex" xmlns:mc="http://schemas.openxmlformats.org/markup-compatibility/2006" xmlns:o="urn:schemas-microsoft-com:office:office" xmlns:r="http://schemas.openxmlformats.org/officeDocument/2006/relationships" xmlns:m="http://schemas.openxmlformats.org/officeDocument/2006/math" xmlns:v="urn:schemas-microsoft-com:vml" xmlns:wp14="http://schemas.microsoft.com/office/word/2010/wordprocessingDrawing" xmlns:wp="http://schemas.openxmlformats.org/drawingml/2006/wordprocessingDrawing" xmlns:w10="urn:schemas-microsoft-com:office:word" xmlns:w="http://schemas.openxmlformats.org/wordprocessingml/2006/main" xmlns:w14="http://schemas.microsoft.com/office/word/2010/wordml" xmlns:w15="http://schemas.microsoft.com/office/word/2012/wordml" xmlns:w16se="http://schemas.microsoft.com/office/word/2015/wordml/symex" xmlns:wpg="http://schemas.microsoft.com/office/word/2010/wordprocessingGroup" xmlns:wpi="http://schemas.microsoft.com/office/word/2010/wordprocessingInk" xmlns:wne="http://schemas.microsoft.com/office/word/2006/wordml" xmlns:wps="http://schemas.microsoft.com/office/word/2010/wordprocessingShape" mc:Ignorable="w14 w15 w16se wp14">
   <w:body>
     <w:p>
       <w:pPr>
@@ -84,13 +84,23 @@
           <w:lang w:val="en-GB"/>
         </w:rPr>
       </w:pPr>
+      <w:proofErr w:type="spellStart"/>
       <w:r>
         <w:rPr>
           <w:b/>
           <w:sz w:val="24"/>
           <w:lang w:val="en-GB"/>
         </w:rPr>
-        <w:t>SyR-e</w:t>
+        <w:t>SyR</w:t>
+      </w:r>
+      <w:proofErr w:type="spellEnd"/>
+      <w:r>
+        <w:rPr>
+          <w:b/>
+          <w:sz w:val="24"/>
+          <w:lang w:val="en-GB"/>
+        </w:rPr>
+        <w:t>-e</w:t>
       </w:r>
       <w:r>
         <w:rPr>
@@ -301,7 +311,25 @@
           <w:sz w:val="24"/>
           <w:lang w:val="en-GB"/>
         </w:rPr>
-        <w:t xml:space="preserve">This document is a “work in progress” written to give some basic guidelines to start using SyR-e. As the software evolves we try to keep the manual up-to-date. We apologize for </w:t>
+        <w:t xml:space="preserve">This document is a “work in progress” written to give some basic guidelines to start using </w:t>
+      </w:r>
+      <w:proofErr w:type="spellStart"/>
+      <w:r>
+        <w:rPr>
+          <w:i/>
+          <w:sz w:val="24"/>
+          <w:lang w:val="en-GB"/>
+        </w:rPr>
+        <w:t>SyR</w:t>
+      </w:r>
+      <w:proofErr w:type="spellEnd"/>
+      <w:r>
+        <w:rPr>
+          <w:i/>
+          <w:sz w:val="24"/>
+          <w:lang w:val="en-GB"/>
+        </w:rPr>
+        <w:t xml:space="preserve">-e. As the software evolves we try to keep the manual up-to-date. We apologize for </w:t>
       </w:r>
       <w:r>
         <w:rPr>
@@ -372,12 +400,14 @@
           <w:lang w:val="it-IT"/>
         </w:rPr>
       </w:pPr>
+      <w:proofErr w:type="spellStart"/>
       <w:r>
         <w:rPr>
           <w:lang w:val="it-IT"/>
         </w:rPr>
         <w:t>Introduction</w:t>
       </w:r>
+      <w:proofErr w:type="spellEnd"/>
     </w:p>
     <w:p>
       <w:pPr>
@@ -390,20 +420,42 @@
         <w:rPr>
           <w:lang w:val="en-GB"/>
         </w:rPr>
-        <w:t>What is SyR-e</w:t>
-      </w:r>
-    </w:p>
-    <w:p>
-      <w:pPr>
-        <w:rPr>
-          <w:lang w:val="en-GB"/>
-        </w:rPr>
-      </w:pPr>
-      <w:r>
-        <w:rPr>
-          <w:lang w:val="en-GB"/>
-        </w:rPr>
-        <w:t>SyR-e stands for Synchronous Reluctance – evolution and is an open-source (*)code developed</w:t>
+        <w:t xml:space="preserve">What is </w:t>
+      </w:r>
+      <w:proofErr w:type="spellStart"/>
+      <w:r>
+        <w:rPr>
+          <w:lang w:val="en-GB"/>
+        </w:rPr>
+        <w:t>SyR</w:t>
+      </w:r>
+      <w:proofErr w:type="spellEnd"/>
+      <w:r>
+        <w:rPr>
+          <w:lang w:val="en-GB"/>
+        </w:rPr>
+        <w:t>-e</w:t>
+      </w:r>
+    </w:p>
+    <w:p>
+      <w:pPr>
+        <w:rPr>
+          <w:lang w:val="en-GB"/>
+        </w:rPr>
+      </w:pPr>
+      <w:proofErr w:type="spellStart"/>
+      <w:r>
+        <w:rPr>
+          <w:lang w:val="en-GB"/>
+        </w:rPr>
+        <w:t>SyR</w:t>
+      </w:r>
+      <w:proofErr w:type="spellEnd"/>
+      <w:r>
+        <w:rPr>
+          <w:lang w:val="en-GB"/>
+        </w:rPr>
+        <w:t>-e stands for Synchronous Reluctance – evolution and is an open-source (*)code developed</w:t>
       </w:r>
       <w:r>
         <w:rPr>
@@ -411,11 +463,19 @@
         </w:rPr>
         <w:t xml:space="preserve"> in </w:t>
       </w:r>
-      <w:r>
-        <w:rPr>
-          <w:lang w:val="en-GB"/>
-        </w:rPr>
-        <w:t>Matlab/Octave</w:t>
+      <w:proofErr w:type="spellStart"/>
+      <w:r>
+        <w:rPr>
+          <w:lang w:val="en-GB"/>
+        </w:rPr>
+        <w:t>Matlab</w:t>
+      </w:r>
+      <w:proofErr w:type="spellEnd"/>
+      <w:r>
+        <w:rPr>
+          <w:lang w:val="en-GB"/>
+        </w:rPr>
+        <w:t>/Octave</w:t>
       </w:r>
       <w:r>
         <w:rPr>
@@ -429,11 +489,19 @@
         </w:rPr>
         <w:t xml:space="preserve"> </w:t>
       </w:r>
-      <w:r>
-        <w:rPr>
-          <w:lang w:val="en-GB"/>
-        </w:rPr>
-        <w:t>SyR-e can</w:t>
+      <w:proofErr w:type="spellStart"/>
+      <w:r>
+        <w:rPr>
+          <w:lang w:val="en-GB"/>
+        </w:rPr>
+        <w:t>SyR</w:t>
+      </w:r>
+      <w:proofErr w:type="spellEnd"/>
+      <w:r>
+        <w:rPr>
+          <w:lang w:val="en-GB"/>
+        </w:rPr>
+        <w:t>-e can</w:t>
       </w:r>
       <w:r>
         <w:rPr>
@@ -460,11 +528,19 @@
           <w:lang w:val="en-GB"/>
         </w:rPr>
       </w:pPr>
-      <w:r>
-        <w:rPr>
-          <w:lang w:val="en-GB"/>
-        </w:rPr>
-        <w:t xml:space="preserve">SyR-e is available </w:t>
+      <w:proofErr w:type="spellStart"/>
+      <w:r>
+        <w:rPr>
+          <w:lang w:val="en-GB"/>
+        </w:rPr>
+        <w:t>SyR</w:t>
+      </w:r>
+      <w:proofErr w:type="spellEnd"/>
+      <w:r>
+        <w:rPr>
+          <w:lang w:val="en-GB"/>
+        </w:rPr>
+        <w:t xml:space="preserve">-e is available </w:t>
       </w:r>
       <w:r>
         <w:rPr>
@@ -504,7 +580,21 @@
         <w:rPr>
           <w:lang w:val="en-GB"/>
         </w:rPr>
-        <w:t xml:space="preserve">It requires Matlab or </w:t>
+        <w:t xml:space="preserve">It requires </w:t>
+      </w:r>
+      <w:proofErr w:type="spellStart"/>
+      <w:r>
+        <w:rPr>
+          <w:lang w:val="en-GB"/>
+        </w:rPr>
+        <w:t>Matlab</w:t>
+      </w:r>
+      <w:proofErr w:type="spellEnd"/>
+      <w:r>
+        <w:rPr>
+          <w:lang w:val="en-GB"/>
+        </w:rPr>
+        <w:t xml:space="preserve"> or </w:t>
       </w:r>
       <w:r>
         <w:rPr>
@@ -528,7 +618,21 @@
         <w:rPr>
           <w:lang w:val="en-GB"/>
         </w:rPr>
-        <w:t xml:space="preserve">Among the Octave distributions, the one which was tested with SyR-e is </w:t>
+        <w:t xml:space="preserve">Among the Octave distributions, the one which was tested with </w:t>
+      </w:r>
+      <w:proofErr w:type="spellStart"/>
+      <w:r>
+        <w:rPr>
+          <w:lang w:val="en-GB"/>
+        </w:rPr>
+        <w:t>SyR</w:t>
+      </w:r>
+      <w:proofErr w:type="spellEnd"/>
+      <w:r>
+        <w:rPr>
+          <w:lang w:val="en-GB"/>
+        </w:rPr>
+        <w:t xml:space="preserve">-e is </w:t>
       </w:r>
       <w:r>
         <w:rPr>
@@ -542,8 +646,13 @@
         </w:rPr>
         <w:t xml:space="preserve"> (</w:t>
       </w:r>
-      <w:r>
-        <w:t>Politechnic University of Madrid</w:t>
+      <w:proofErr w:type="spellStart"/>
+      <w:r>
+        <w:t>Politechnic</w:t>
+      </w:r>
+      <w:proofErr w:type="spellEnd"/>
+      <w:r>
+        <w:t xml:space="preserve"> University of Madrid</w:t>
       </w:r>
       <w:r>
         <w:t xml:space="preserve">). </w:t>
@@ -633,7 +742,21 @@
         <w:rPr>
           <w:lang w:val="en-GB"/>
         </w:rPr>
-        <w:t xml:space="preserve"> The Matlab version used at the time of this report is R2013a.</w:t>
+        <w:t xml:space="preserve"> The </w:t>
+      </w:r>
+      <w:proofErr w:type="spellStart"/>
+      <w:r>
+        <w:rPr>
+          <w:lang w:val="en-GB"/>
+        </w:rPr>
+        <w:t>Matlab</w:t>
+      </w:r>
+      <w:proofErr w:type="spellEnd"/>
+      <w:r>
+        <w:rPr>
+          <w:lang w:val="en-GB"/>
+        </w:rPr>
+        <w:t xml:space="preserve"> version used at the time of this report is R2013a.</w:t>
       </w:r>
     </w:p>
     <w:p>
@@ -652,7 +775,21 @@
         <w:rPr>
           <w:lang w:val="en-GB"/>
         </w:rPr>
-        <w:t xml:space="preserve">principle of operation of SyR-e is </w:t>
+        <w:t xml:space="preserve">principle of operation of </w:t>
+      </w:r>
+      <w:proofErr w:type="spellStart"/>
+      <w:r>
+        <w:rPr>
+          <w:lang w:val="en-GB"/>
+        </w:rPr>
+        <w:t>SyR</w:t>
+      </w:r>
+      <w:proofErr w:type="spellEnd"/>
+      <w:r>
+        <w:rPr>
+          <w:lang w:val="en-GB"/>
+        </w:rPr>
+        <w:t xml:space="preserve">-e is </w:t>
       </w:r>
       <w:r>
         <w:rPr>
@@ -664,8 +801,16 @@
         <w:rPr>
           <w:lang w:val="en-GB"/>
         </w:rPr>
-        <w:t xml:space="preserve"> in Fig. 1. A Matlab</w:t>
-      </w:r>
+        <w:t xml:space="preserve"> in Fig. 1. A </w:t>
+      </w:r>
+      <w:proofErr w:type="spellStart"/>
+      <w:r>
+        <w:rPr>
+          <w:lang w:val="en-GB"/>
+        </w:rPr>
+        <w:t>Matlab</w:t>
+      </w:r>
+      <w:proofErr w:type="spellEnd"/>
       <w:r>
         <w:rPr>
           <w:lang w:val="en-GB"/>
@@ -761,8 +906,16 @@
         <w:rPr>
           <w:lang w:val="en-GB"/>
         </w:rPr>
-        <w:t xml:space="preserve"> to Matlab</w:t>
-      </w:r>
+        <w:t xml:space="preserve"> to </w:t>
+      </w:r>
+      <w:proofErr w:type="spellStart"/>
+      <w:r>
+        <w:rPr>
+          <w:lang w:val="en-GB"/>
+        </w:rPr>
+        <w:t>Matlab</w:t>
+      </w:r>
+      <w:proofErr w:type="spellEnd"/>
       <w:r>
         <w:rPr>
           <w:lang w:val="en-GB"/>
@@ -899,7 +1052,21 @@
         <w:rPr>
           <w:lang w:val="en-GB"/>
         </w:rPr>
-        <w:t xml:space="preserve"> Matlab for all mentioned purposes.</w:t>
+        <w:t xml:space="preserve"> </w:t>
+      </w:r>
+      <w:proofErr w:type="spellStart"/>
+      <w:r>
+        <w:rPr>
+          <w:lang w:val="en-GB"/>
+        </w:rPr>
+        <w:t>Matlab</w:t>
+      </w:r>
+      <w:proofErr w:type="spellEnd"/>
+      <w:r>
+        <w:rPr>
+          <w:lang w:val="en-GB"/>
+        </w:rPr>
+        <w:t xml:space="preserve"> for all mentioned purposes.</w:t>
       </w:r>
     </w:p>
     <w:p>
@@ -941,7 +1108,21 @@
         <w:rPr>
           <w:sz w:val="18"/>
         </w:rPr>
-        <w:t>(*) LICENSE: The C++ programs based on the original FEMM source code are licensed under the Aladdin Free Public License, as the original FEMM source is also provided under this license. The Matlab/Octave code is provided under the Apache Version 2.0 license. Further details and the texts of these licenses are provided with the source.</w:t>
+        <w:t xml:space="preserve">(*) LICENSE: The C++ programs based on the original FEMM source code are licensed under the Aladdin Free Public License, as the original FEMM source is also provided under this license. The </w:t>
+      </w:r>
+      <w:proofErr w:type="spellStart"/>
+      <w:r>
+        <w:rPr>
+          <w:sz w:val="18"/>
+        </w:rPr>
+        <w:t>Matlab</w:t>
+      </w:r>
+      <w:proofErr w:type="spellEnd"/>
+      <w:r>
+        <w:rPr>
+          <w:sz w:val="18"/>
+        </w:rPr>
+        <w:t>/Octave code is provided under the Apache Version 2.0 license. Further details and the texts of these licenses are provided with the source.</w:t>
       </w:r>
     </w:p>
     <w:p>
@@ -1056,11 +1237,19 @@
           <w:lang w:val="en-GB"/>
         </w:rPr>
       </w:pPr>
-      <w:r>
-        <w:rPr>
-          <w:lang w:val="en-GB"/>
-        </w:rPr>
-        <w:t xml:space="preserve">SyR-e is not a commercial software and therefore no technical support is guaranteed. </w:t>
+      <w:proofErr w:type="spellStart"/>
+      <w:r>
+        <w:rPr>
+          <w:lang w:val="en-GB"/>
+        </w:rPr>
+        <w:t>SyR</w:t>
+      </w:r>
+      <w:proofErr w:type="spellEnd"/>
+      <w:r>
+        <w:rPr>
+          <w:lang w:val="en-GB"/>
+        </w:rPr>
+        <w:t xml:space="preserve">-e is not a commercial software and therefore no technical support is guaranteed. </w:t>
       </w:r>
       <w:r>
         <w:rPr>
@@ -1078,7 +1267,21 @@
         <w:rPr>
           <w:lang w:val="en-GB"/>
         </w:rPr>
-        <w:t>the basic information so to allow a first use of SyR-e</w:t>
+        <w:t xml:space="preserve">the basic information so to allow a first use of </w:t>
+      </w:r>
+      <w:proofErr w:type="spellStart"/>
+      <w:r>
+        <w:rPr>
+          <w:lang w:val="en-GB"/>
+        </w:rPr>
+        <w:t>SyR</w:t>
+      </w:r>
+      <w:proofErr w:type="spellEnd"/>
+      <w:r>
+        <w:rPr>
+          <w:lang w:val="en-GB"/>
+        </w:rPr>
+        <w:t>-e</w:t>
       </w:r>
       <w:r>
         <w:rPr>
@@ -1102,7 +1305,21 @@
         <w:rPr>
           <w:lang w:val="en-GB"/>
         </w:rPr>
-        <w:t xml:space="preserve"> SyR-e has been </w:t>
+        <w:t xml:space="preserve"> </w:t>
+      </w:r>
+      <w:proofErr w:type="spellStart"/>
+      <w:r>
+        <w:rPr>
+          <w:lang w:val="en-GB"/>
+        </w:rPr>
+        <w:t>SyR</w:t>
+      </w:r>
+      <w:proofErr w:type="spellEnd"/>
+      <w:r>
+        <w:rPr>
+          <w:lang w:val="en-GB"/>
+        </w:rPr>
+        <w:t xml:space="preserve">-e has been </w:t>
       </w:r>
       <w:r>
         <w:rPr>
@@ -1157,7 +1374,21 @@
         <w:rPr>
           <w:lang w:val="en-GB"/>
         </w:rPr>
-        <w:t xml:space="preserve">The origin of SyR-e, dated back in 2009, was motivated by a twofold vision: </w:t>
+        <w:t xml:space="preserve">The origin of </w:t>
+      </w:r>
+      <w:proofErr w:type="spellStart"/>
+      <w:r>
+        <w:rPr>
+          <w:lang w:val="en-GB"/>
+        </w:rPr>
+        <w:t>SyR</w:t>
+      </w:r>
+      <w:proofErr w:type="spellEnd"/>
+      <w:r>
+        <w:rPr>
+          <w:lang w:val="en-GB"/>
+        </w:rPr>
+        <w:t xml:space="preserve">-e, dated back in 2009, was motivated by a twofold vision: </w:t>
       </w:r>
       <w:r>
         <w:rPr>
@@ -1169,7 +1400,21 @@
         <w:rPr>
           <w:lang w:val="en-GB"/>
         </w:rPr>
-        <w:t>to investigate SyR rotor geometries with no prejudices f</w:t>
+        <w:t xml:space="preserve">to investigate </w:t>
+      </w:r>
+      <w:proofErr w:type="spellStart"/>
+      <w:r>
+        <w:rPr>
+          <w:lang w:val="en-GB"/>
+        </w:rPr>
+        <w:t>SyR</w:t>
+      </w:r>
+      <w:proofErr w:type="spellEnd"/>
+      <w:r>
+        <w:rPr>
+          <w:lang w:val="en-GB"/>
+        </w:rPr>
+        <w:t xml:space="preserve"> rotor geometries with no prejudices f</w:t>
       </w:r>
       <w:r>
         <w:rPr>
@@ -1193,7 +1438,21 @@
         <w:rPr>
           <w:lang w:val="en-GB"/>
         </w:rPr>
-        <w:t xml:space="preserve"> of the current release, although the work in between has demonstrated that the SyR-e designed geometries are quite consistent with the previous literature.</w:t>
+        <w:t xml:space="preserve"> of the current release, although the work in between has demonstrated that the </w:t>
+      </w:r>
+      <w:proofErr w:type="spellStart"/>
+      <w:r>
+        <w:rPr>
+          <w:lang w:val="en-GB"/>
+        </w:rPr>
+        <w:t>SyR</w:t>
+      </w:r>
+      <w:proofErr w:type="spellEnd"/>
+      <w:r>
+        <w:rPr>
+          <w:lang w:val="en-GB"/>
+        </w:rPr>
+        <w:t>-e designed geometries are quite consistent with the previous literature.</w:t>
       </w:r>
     </w:p>
     <w:p>
@@ -1250,11 +1509,19 @@
         </w:rPr>
         <w:t xml:space="preserve">The current </w:t>
       </w:r>
-      <w:r>
-        <w:rPr>
-          <w:lang w:val="en-GB"/>
-        </w:rPr>
-        <w:t>SyR-e distribution</w:t>
+      <w:proofErr w:type="spellStart"/>
+      <w:r>
+        <w:rPr>
+          <w:lang w:val="en-GB"/>
+        </w:rPr>
+        <w:t>SyR</w:t>
+      </w:r>
+      <w:proofErr w:type="spellEnd"/>
+      <w:r>
+        <w:rPr>
+          <w:lang w:val="en-GB"/>
+        </w:rPr>
+        <w:t>-e distribution</w:t>
       </w:r>
       <w:r>
         <w:rPr>
@@ -1302,7 +1569,21 @@
         <w:rPr>
           <w:lang w:val="en-GB"/>
         </w:rPr>
-        <w:t xml:space="preserve">algorithm provided that it runs in Matlab/Octave and </w:t>
+        <w:t xml:space="preserve">algorithm provided that it runs in </w:t>
+      </w:r>
+      <w:proofErr w:type="spellStart"/>
+      <w:r>
+        <w:rPr>
+          <w:lang w:val="en-GB"/>
+        </w:rPr>
+        <w:t>Matlab</w:t>
+      </w:r>
+      <w:proofErr w:type="spellEnd"/>
+      <w:r>
+        <w:rPr>
+          <w:lang w:val="en-GB"/>
+        </w:rPr>
+        <w:t xml:space="preserve">/Octave and </w:t>
       </w:r>
       <w:r>
         <w:rPr>
@@ -1327,7 +1608,21 @@
         <w:rPr>
           <w:lang w:val="en-GB"/>
         </w:rPr>
-        <w:t xml:space="preserve">Originally, the first version of SyR-e can design only two types of rotor barriers: the circular ones and the segmented ones (all shown in [2]). In the latest versions, the fluid geometry of the flux </w:t>
+        <w:t xml:space="preserve">Originally, the first version of </w:t>
+      </w:r>
+      <w:proofErr w:type="spellStart"/>
+      <w:r>
+        <w:rPr>
+          <w:lang w:val="en-GB"/>
+        </w:rPr>
+        <w:t>SyR</w:t>
+      </w:r>
+      <w:proofErr w:type="spellEnd"/>
+      <w:r>
+        <w:rPr>
+          <w:lang w:val="en-GB"/>
+        </w:rPr>
+        <w:t xml:space="preserve">-e can design only two types of rotor barriers: the circular ones and the segmented ones (all shown in [2]). In the latest versions, the fluid geometry of the flux </w:t>
       </w:r>
       <w:r>
         <w:rPr>
@@ -1371,6 +1666,7 @@
         </w:rPr>
         <w:t xml:space="preserve"> able to solve magneto-static problems, the transient behavior of the machines is usually approximated with a sequence of static simulations in which the rotor position and current phase angles are modified so to emulate their actual behavior. This procedure will be hereinafter referred as static time stepping and needs the number position (</w:t>
       </w:r>
+      <w:proofErr w:type="spellStart"/>
       <w:r>
         <w:rPr>
           <w:rFonts w:eastAsia="MS Mincho"/>
@@ -1378,12 +1674,14 @@
         </w:rPr>
         <w:t>geo.nsim</w:t>
       </w:r>
+      <w:proofErr w:type="spellEnd"/>
       <w:r>
         <w:rPr>
           <w:rFonts w:eastAsia="MS Mincho"/>
         </w:rPr>
         <w:t>) and the corresponding rotor angular excursion (</w:t>
       </w:r>
+      <w:proofErr w:type="spellStart"/>
       <w:r>
         <w:rPr>
           <w:rFonts w:eastAsia="MS Mincho"/>
@@ -1391,6 +1689,7 @@
         </w:rPr>
         <w:t>geo.delta_sim</w:t>
       </w:r>
+      <w:proofErr w:type="spellEnd"/>
       <w:r>
         <w:rPr>
           <w:rFonts w:eastAsia="MS Mincho"/>
@@ -1450,7 +1749,21 @@
         <w:rPr>
           <w:lang w:val="en-GB"/>
         </w:rPr>
-        <w:t xml:space="preserve"> before running SyR-e,</w:t>
+        <w:t xml:space="preserve"> before running </w:t>
+      </w:r>
+      <w:proofErr w:type="spellStart"/>
+      <w:r>
+        <w:rPr>
+          <w:lang w:val="en-GB"/>
+        </w:rPr>
+        <w:t>SyR</w:t>
+      </w:r>
+      <w:proofErr w:type="spellEnd"/>
+      <w:r>
+        <w:rPr>
+          <w:lang w:val="en-GB"/>
+        </w:rPr>
+        <w:t>-e,</w:t>
       </w:r>
       <w:r>
         <w:rPr>
@@ -1469,36 +1782,113 @@
           <w:i/>
           <w:lang w:val="en-GB"/>
         </w:rPr>
-        <w:t>c:\Program Files\femm42\mfiles</w:t>
-      </w:r>
-      <w:r>
-        <w:rPr>
-          <w:lang w:val="en-GB"/>
-        </w:rPr>
-        <w:t>. This path needs to be added to Matlab/Octave search path by typing the following lines at Matlab/Octave command prompt:</w:t>
-      </w:r>
-    </w:p>
-    <w:p>
-      <w:pPr>
+        <w:t>c:\Program Files\femm42\</w:t>
+      </w:r>
+      <w:proofErr w:type="spellStart"/>
+      <w:r>
         <w:rPr>
           <w:i/>
           <w:lang w:val="en-GB"/>
         </w:rPr>
-      </w:pPr>
-      <w:r>
+        <w:t>mfiles</w:t>
+      </w:r>
+      <w:proofErr w:type="spellEnd"/>
+      <w:r>
+        <w:rPr>
+          <w:lang w:val="en-GB"/>
+        </w:rPr>
+        <w:t xml:space="preserve">. This path needs to be added to </w:t>
+      </w:r>
+      <w:proofErr w:type="spellStart"/>
+      <w:r>
+        <w:rPr>
+          <w:lang w:val="en-GB"/>
+        </w:rPr>
+        <w:t>Matlab</w:t>
+      </w:r>
+      <w:proofErr w:type="spellEnd"/>
+      <w:r>
+        <w:rPr>
+          <w:lang w:val="en-GB"/>
+        </w:rPr>
+        <w:t xml:space="preserve">/Octave search path by typing the following lines at </w:t>
+      </w:r>
+      <w:proofErr w:type="spellStart"/>
+      <w:r>
+        <w:rPr>
+          <w:lang w:val="en-GB"/>
+        </w:rPr>
+        <w:t>Matlab</w:t>
+      </w:r>
+      <w:proofErr w:type="spellEnd"/>
+      <w:r>
+        <w:rPr>
+          <w:lang w:val="en-GB"/>
+        </w:rPr>
+        <w:t>/Octave command prompt:</w:t>
+      </w:r>
+    </w:p>
+    <w:p>
+      <w:pPr>
         <w:rPr>
           <w:i/>
           <w:lang w:val="en-GB"/>
         </w:rPr>
-        <w:t>addpath(’c:\\progra˜1\\femm42\\mfiles’);</w:t>
-      </w:r>
+      </w:pPr>
+      <w:proofErr w:type="spellStart"/>
       <w:r>
         <w:rPr>
           <w:i/>
           <w:lang w:val="en-GB"/>
         </w:rPr>
+        <w:t>addpath</w:t>
+      </w:r>
+      <w:proofErr w:type="spellEnd"/>
+      <w:r>
+        <w:rPr>
+          <w:i/>
+          <w:lang w:val="en-GB"/>
+        </w:rPr>
+        <w:t>(’c:\\progra˜1\\femm42\\</w:t>
+      </w:r>
+      <w:proofErr w:type="spellStart"/>
+      <w:r>
+        <w:rPr>
+          <w:i/>
+          <w:lang w:val="en-GB"/>
+        </w:rPr>
+        <w:t>mfiles</w:t>
+      </w:r>
+      <w:proofErr w:type="spellEnd"/>
+      <w:r>
+        <w:rPr>
+          <w:i/>
+          <w:lang w:val="en-GB"/>
+        </w:rPr>
+        <w:t>’);</w:t>
+      </w:r>
+      <w:r>
+        <w:rPr>
+          <w:i/>
+          <w:lang w:val="en-GB"/>
+        </w:rPr>
         <w:br/>
-        <w:t>savepath;</w:t>
+      </w:r>
+      <w:proofErr w:type="spellStart"/>
+      <w:r>
+        <w:rPr>
+          <w:i/>
+          <w:lang w:val="en-GB"/>
+        </w:rPr>
+        <w:t>savepath</w:t>
+      </w:r>
+      <w:proofErr w:type="spellEnd"/>
+      <w:r>
+        <w:rPr>
+          <w:i/>
+          <w:lang w:val="en-GB"/>
+        </w:rPr>
+        <w:t>;</w:t>
       </w:r>
     </w:p>
     <w:p>
@@ -1508,24 +1898,46 @@
           <w:lang w:val="en-GB"/>
         </w:rPr>
       </w:pPr>
-      <w:r>
-        <w:rPr>
-          <w:lang w:val="en-GB"/>
-        </w:rPr>
-        <w:t>SyR-e files</w:t>
-      </w:r>
-    </w:p>
-    <w:p>
-      <w:pPr>
-        <w:rPr>
-          <w:lang w:val="en-GB"/>
-        </w:rPr>
-      </w:pPr>
-      <w:r>
-        <w:rPr>
-          <w:lang w:val="en-GB"/>
-        </w:rPr>
-        <w:t xml:space="preserve">The SyR-e files must be copied in a single directory, for example </w:t>
+      <w:proofErr w:type="spellStart"/>
+      <w:r>
+        <w:rPr>
+          <w:lang w:val="en-GB"/>
+        </w:rPr>
+        <w:t>SyR</w:t>
+      </w:r>
+      <w:proofErr w:type="spellEnd"/>
+      <w:r>
+        <w:rPr>
+          <w:lang w:val="en-GB"/>
+        </w:rPr>
+        <w:t>-e files</w:t>
+      </w:r>
+    </w:p>
+    <w:p>
+      <w:pPr>
+        <w:rPr>
+          <w:lang w:val="en-GB"/>
+        </w:rPr>
+      </w:pPr>
+      <w:r>
+        <w:rPr>
+          <w:lang w:val="en-GB"/>
+        </w:rPr>
+        <w:t xml:space="preserve">The </w:t>
+      </w:r>
+      <w:proofErr w:type="spellStart"/>
+      <w:r>
+        <w:rPr>
+          <w:lang w:val="en-GB"/>
+        </w:rPr>
+        <w:t>SyR</w:t>
+      </w:r>
+      <w:proofErr w:type="spellEnd"/>
+      <w:r>
+        <w:rPr>
+          <w:lang w:val="en-GB"/>
+        </w:rPr>
+        <w:t xml:space="preserve">-e files must be copied in a single directory, for example </w:t>
       </w:r>
       <w:r>
         <w:rPr>
@@ -1547,17 +1959,53 @@
         </w:rPr>
         <w:t xml:space="preserve">. </w:t>
       </w:r>
-      <w:r>
-        <w:rPr>
-          <w:lang w:val="en-GB"/>
-        </w:rPr>
-        <w:t>SyR-e must be launched from its root folder, e.g. the user must set</w:t>
-      </w:r>
-      <w:r>
-        <w:rPr>
-          <w:lang w:val="en-GB"/>
-        </w:rPr>
-        <w:t xml:space="preserve"> the Matlab/Octave current folder to the SyR-e installation directo</w:t>
+      <w:proofErr w:type="spellStart"/>
+      <w:r>
+        <w:rPr>
+          <w:lang w:val="en-GB"/>
+        </w:rPr>
+        <w:t>SyR</w:t>
+      </w:r>
+      <w:proofErr w:type="spellEnd"/>
+      <w:r>
+        <w:rPr>
+          <w:lang w:val="en-GB"/>
+        </w:rPr>
+        <w:t>-e must be launched from its root folder, e.g. the user must set</w:t>
+      </w:r>
+      <w:r>
+        <w:rPr>
+          <w:lang w:val="en-GB"/>
+        </w:rPr>
+        <w:t xml:space="preserve"> the </w:t>
+      </w:r>
+      <w:proofErr w:type="spellStart"/>
+      <w:r>
+        <w:rPr>
+          <w:lang w:val="en-GB"/>
+        </w:rPr>
+        <w:t>Matlab</w:t>
+      </w:r>
+      <w:proofErr w:type="spellEnd"/>
+      <w:r>
+        <w:rPr>
+          <w:lang w:val="en-GB"/>
+        </w:rPr>
+        <w:t xml:space="preserve">/Octave current folder to the </w:t>
+      </w:r>
+      <w:proofErr w:type="spellStart"/>
+      <w:r>
+        <w:rPr>
+          <w:lang w:val="en-GB"/>
+        </w:rPr>
+        <w:t>SyR</w:t>
+      </w:r>
+      <w:proofErr w:type="spellEnd"/>
+      <w:r>
+        <w:rPr>
+          <w:lang w:val="en-GB"/>
+        </w:rPr>
+        <w:t>-e installation directo</w:t>
       </w:r>
       <w:r>
         <w:rPr>
@@ -1588,12 +2036,14 @@
           <w:lang w:val="en-GB"/>
         </w:rPr>
       </w:pPr>
+      <w:proofErr w:type="spellStart"/>
       <w:r>
         <w:rPr>
           <w:lang w:val="en-GB"/>
         </w:rPr>
         <w:t>SetupPath</w:t>
       </w:r>
+      <w:proofErr w:type="spellEnd"/>
     </w:p>
     <w:p>
       <w:pPr>
@@ -1607,12 +2057,14 @@
         </w:rPr>
         <w:t>Run the script “</w:t>
       </w:r>
+      <w:proofErr w:type="spellStart"/>
       <w:r>
         <w:rPr>
           <w:lang w:val="en-GB"/>
         </w:rPr>
         <w:t>setupPath.m</w:t>
       </w:r>
+      <w:proofErr w:type="spellEnd"/>
       <w:r>
         <w:rPr>
           <w:lang w:val="en-GB"/>
@@ -1635,13 +2087,41 @@
         <w:rPr>
           <w:lang w:val="en-GB"/>
         </w:rPr>
-        <w:t>clude in the Matlab/Octave path</w:t>
-      </w:r>
-      <w:r>
-        <w:rPr>
-          <w:lang w:val="en-GB"/>
-        </w:rPr>
-        <w:t xml:space="preserve"> all the SyR-e subdirectories needed for machine analysis</w:t>
+        <w:t xml:space="preserve">clude in the </w:t>
+      </w:r>
+      <w:proofErr w:type="spellStart"/>
+      <w:r>
+        <w:rPr>
+          <w:lang w:val="en-GB"/>
+        </w:rPr>
+        <w:t>Matlab</w:t>
+      </w:r>
+      <w:proofErr w:type="spellEnd"/>
+      <w:r>
+        <w:rPr>
+          <w:lang w:val="en-GB"/>
+        </w:rPr>
+        <w:t>/Octave path</w:t>
+      </w:r>
+      <w:r>
+        <w:rPr>
+          <w:lang w:val="en-GB"/>
+        </w:rPr>
+        <w:t xml:space="preserve"> all the </w:t>
+      </w:r>
+      <w:proofErr w:type="spellStart"/>
+      <w:r>
+        <w:rPr>
+          <w:lang w:val="en-GB"/>
+        </w:rPr>
+        <w:t>SyR</w:t>
+      </w:r>
+      <w:proofErr w:type="spellEnd"/>
+      <w:r>
+        <w:rPr>
+          <w:lang w:val="en-GB"/>
+        </w:rPr>
+        <w:t>-e subdirectories needed for machine analysis</w:t>
       </w:r>
       <w:r>
         <w:rPr>
@@ -1659,13 +2139,41 @@
         <w:rPr>
           <w:lang w:val="en-GB"/>
         </w:rPr>
-        <w:t xml:space="preserve"> After the first time, you do not need to launch setupPath.m anymore. However, </w:t>
-      </w:r>
-      <w:r>
-        <w:rPr>
-          <w:lang w:val="en-GB"/>
-        </w:rPr>
-        <w:t>if the user move SyR-e to a different</w:t>
+        <w:t xml:space="preserve"> After the first time, you do not need to launch </w:t>
+      </w:r>
+      <w:proofErr w:type="spellStart"/>
+      <w:r>
+        <w:rPr>
+          <w:lang w:val="en-GB"/>
+        </w:rPr>
+        <w:t>setupPath.m</w:t>
+      </w:r>
+      <w:proofErr w:type="spellEnd"/>
+      <w:r>
+        <w:rPr>
+          <w:lang w:val="en-GB"/>
+        </w:rPr>
+        <w:t xml:space="preserve"> anymore. However, </w:t>
+      </w:r>
+      <w:r>
+        <w:rPr>
+          <w:lang w:val="en-GB"/>
+        </w:rPr>
+        <w:t xml:space="preserve">if the user move </w:t>
+      </w:r>
+      <w:proofErr w:type="spellStart"/>
+      <w:r>
+        <w:rPr>
+          <w:lang w:val="en-GB"/>
+        </w:rPr>
+        <w:t>SyR</w:t>
+      </w:r>
+      <w:proofErr w:type="spellEnd"/>
+      <w:r>
+        <w:rPr>
+          <w:lang w:val="en-GB"/>
+        </w:rPr>
+        <w:t>-e to a different</w:t>
       </w:r>
       <w:r>
         <w:rPr>
@@ -1677,14 +2185,30 @@
         <w:rPr>
           <w:lang w:val="en-GB"/>
         </w:rPr>
-        <w:t xml:space="preserve"> directory, the previous paths needs to be manually removed from Matlab/Octave search path and “</w:t>
-      </w:r>
+        <w:t xml:space="preserve"> directory, the previous paths needs to be manually removed from </w:t>
+      </w:r>
+      <w:proofErr w:type="spellStart"/>
+      <w:r>
+        <w:rPr>
+          <w:lang w:val="en-GB"/>
+        </w:rPr>
+        <w:t>Matlab</w:t>
+      </w:r>
+      <w:proofErr w:type="spellEnd"/>
+      <w:r>
+        <w:rPr>
+          <w:lang w:val="en-GB"/>
+        </w:rPr>
+        <w:t>/Octave search path and “</w:t>
+      </w:r>
+      <w:proofErr w:type="spellStart"/>
       <w:r>
         <w:rPr>
           <w:lang w:val="en-GB"/>
         </w:rPr>
         <w:t>setupPath.m</w:t>
       </w:r>
+      <w:proofErr w:type="spellEnd"/>
       <w:r>
         <w:rPr>
           <w:lang w:val="en-GB"/>
@@ -1699,12 +2223,14 @@
           <w:lang w:val="en-GB"/>
         </w:rPr>
       </w:pPr>
+      <w:proofErr w:type="spellStart"/>
       <w:r>
         <w:rPr>
           <w:lang w:val="en-GB"/>
         </w:rPr>
         <w:t>Matlabpool</w:t>
       </w:r>
+      <w:proofErr w:type="spellEnd"/>
       <w:r>
         <w:rPr>
           <w:lang w:val="en-GB"/>
@@ -1728,7 +2254,21 @@
         <w:rPr>
           <w:lang w:val="en-GB"/>
         </w:rPr>
-        <w:t xml:space="preserve"> Matlab </w:t>
+        <w:t xml:space="preserve"> </w:t>
+      </w:r>
+      <w:proofErr w:type="spellStart"/>
+      <w:r>
+        <w:rPr>
+          <w:lang w:val="en-GB"/>
+        </w:rPr>
+        <w:t>Matlab</w:t>
+      </w:r>
+      <w:proofErr w:type="spellEnd"/>
+      <w:r>
+        <w:rPr>
+          <w:lang w:val="en-GB"/>
+        </w:rPr>
+        <w:t xml:space="preserve"> </w:t>
       </w:r>
       <w:r>
         <w:rPr>
@@ -1748,6 +2288,7 @@
         </w:rPr>
         <w:t xml:space="preserve"> “Parallel Computing Toolbox” installed can execute the command </w:t>
       </w:r>
+      <w:proofErr w:type="spellStart"/>
       <w:r>
         <w:rPr>
           <w:i/>
@@ -1755,6 +2296,7 @@
         </w:rPr>
         <w:t>matlabpool</w:t>
       </w:r>
+      <w:proofErr w:type="spellEnd"/>
       <w:r>
         <w:rPr>
           <w:lang w:val="en-GB"/>
@@ -1789,7 +2331,21 @@
         <w:rPr>
           <w:lang w:val="en-GB"/>
         </w:rPr>
-        <w:t xml:space="preserve"> parfor)</w:t>
+        <w:t xml:space="preserve"> </w:t>
+      </w:r>
+      <w:proofErr w:type="spellStart"/>
+      <w:r>
+        <w:rPr>
+          <w:lang w:val="en-GB"/>
+        </w:rPr>
+        <w:t>parfor</w:t>
+      </w:r>
+      <w:proofErr w:type="spellEnd"/>
+      <w:r>
+        <w:rPr>
+          <w:lang w:val="en-GB"/>
+        </w:rPr>
+        <w:t>)</w:t>
       </w:r>
       <w:r>
         <w:rPr>
@@ -1801,7 +2357,49 @@
         <w:rPr>
           <w:lang w:val="en-GB"/>
         </w:rPr>
-        <w:t xml:space="preserve">From Matlab R2014a on the parpool command has substituted the matlabpool one. </w:t>
+        <w:t xml:space="preserve">From </w:t>
+      </w:r>
+      <w:proofErr w:type="spellStart"/>
+      <w:r>
+        <w:rPr>
+          <w:lang w:val="en-GB"/>
+        </w:rPr>
+        <w:t>Matlab</w:t>
+      </w:r>
+      <w:proofErr w:type="spellEnd"/>
+      <w:r>
+        <w:rPr>
+          <w:lang w:val="en-GB"/>
+        </w:rPr>
+        <w:t xml:space="preserve"> R2014a on the </w:t>
+      </w:r>
+      <w:proofErr w:type="spellStart"/>
+      <w:r>
+        <w:rPr>
+          <w:lang w:val="en-GB"/>
+        </w:rPr>
+        <w:t>parpool</w:t>
+      </w:r>
+      <w:proofErr w:type="spellEnd"/>
+      <w:r>
+        <w:rPr>
+          <w:lang w:val="en-GB"/>
+        </w:rPr>
+        <w:t xml:space="preserve"> command has substituted the </w:t>
+      </w:r>
+      <w:proofErr w:type="spellStart"/>
+      <w:r>
+        <w:rPr>
+          <w:lang w:val="en-GB"/>
+        </w:rPr>
+        <w:t>matlabpool</w:t>
+      </w:r>
+      <w:proofErr w:type="spellEnd"/>
+      <w:r>
+        <w:rPr>
+          <w:lang w:val="en-GB"/>
+        </w:rPr>
+        <w:t xml:space="preserve"> one. </w:t>
       </w:r>
       <w:r>
         <w:rPr>
@@ -1825,7 +2423,21 @@
         <w:rPr>
           <w:lang w:val="en-GB"/>
         </w:rPr>
-        <w:t xml:space="preserve"> refer to Matlab documentation. What </w:t>
+        <w:t xml:space="preserve"> refer to </w:t>
+      </w:r>
+      <w:proofErr w:type="spellStart"/>
+      <w:r>
+        <w:rPr>
+          <w:lang w:val="en-GB"/>
+        </w:rPr>
+        <w:t>Matlab</w:t>
+      </w:r>
+      <w:proofErr w:type="spellEnd"/>
+      <w:r>
+        <w:rPr>
+          <w:lang w:val="en-GB"/>
+        </w:rPr>
+        <w:t xml:space="preserve"> documentation. What </w:t>
       </w:r>
       <w:r>
         <w:rPr>
@@ -1877,11 +2489,19 @@
       </w:r>
     </w:p>
     <w:p>
-      <w:r>
-        <w:rPr>
-          <w:lang w:val="en-GB"/>
-        </w:rPr>
-        <w:t xml:space="preserve">Matlab users who also have the </w:t>
+      <w:proofErr w:type="spellStart"/>
+      <w:r>
+        <w:rPr>
+          <w:lang w:val="en-GB"/>
+        </w:rPr>
+        <w:t>Matlab</w:t>
+      </w:r>
+      <w:proofErr w:type="spellEnd"/>
+      <w:r>
+        <w:rPr>
+          <w:lang w:val="en-GB"/>
+        </w:rPr>
+        <w:t xml:space="preserve"> users who also have the </w:t>
       </w:r>
       <w:r>
         <w:t>MATLAB Distributed Computing Server</w:t>
@@ -1936,7 +2556,49 @@
         <w:rPr>
           <w:lang w:val="en-GB"/>
         </w:rPr>
-        <w:t>If you have one motor designed with an older version of SyR-e, is possible to open it with the last version of SyR-e. All the missing data will be set to standard values and some messages will appear on the command window. To use the motor (for further optimization or post-processing) is highly recommended to save the machine with the new version of SyR-e.</w:t>
+        <w:t xml:space="preserve">If you have one motor designed with an older version of </w:t>
+      </w:r>
+      <w:proofErr w:type="spellStart"/>
+      <w:r>
+        <w:rPr>
+          <w:lang w:val="en-GB"/>
+        </w:rPr>
+        <w:t>SyR</w:t>
+      </w:r>
+      <w:proofErr w:type="spellEnd"/>
+      <w:r>
+        <w:rPr>
+          <w:lang w:val="en-GB"/>
+        </w:rPr>
+        <w:t xml:space="preserve">-e, is possible to open it with the last version of </w:t>
+      </w:r>
+      <w:proofErr w:type="spellStart"/>
+      <w:r>
+        <w:rPr>
+          <w:lang w:val="en-GB"/>
+        </w:rPr>
+        <w:t>SyR</w:t>
+      </w:r>
+      <w:proofErr w:type="spellEnd"/>
+      <w:r>
+        <w:rPr>
+          <w:lang w:val="en-GB"/>
+        </w:rPr>
+        <w:t xml:space="preserve">-e. All the missing data will be set to standard values and some messages will appear on the command window. To use the motor (for further optimization or post-processing) is highly recommended to save the machine with the new version of </w:t>
+      </w:r>
+      <w:proofErr w:type="spellStart"/>
+      <w:r>
+        <w:rPr>
+          <w:lang w:val="en-GB"/>
+        </w:rPr>
+        <w:t>SyR</w:t>
+      </w:r>
+      <w:proofErr w:type="spellEnd"/>
+      <w:r>
+        <w:rPr>
+          <w:lang w:val="en-GB"/>
+        </w:rPr>
+        <w:t>-e.</w:t>
       </w:r>
     </w:p>
     <w:p>
@@ -1953,12 +2615,20 @@
           <w:lang w:val="en-GB"/>
         </w:rPr>
       </w:pPr>
+      <w:proofErr w:type="spellStart"/>
       <w:r>
         <w:rPr>
           <w:lang w:val="en-GB"/>
         </w:rPr>
         <w:lastRenderedPageBreak/>
-        <w:t>SyR-e operation</w:t>
+        <w:t>SyR</w:t>
+      </w:r>
+      <w:proofErr w:type="spellEnd"/>
+      <w:r>
+        <w:rPr>
+          <w:lang w:val="en-GB"/>
+        </w:rPr>
+        <w:t>-e operation</w:t>
       </w:r>
       <w:r>
         <w:rPr>
@@ -1983,7 +2653,35 @@
         <w:rPr>
           <w:lang w:val="en-GB"/>
         </w:rPr>
-        <w:t xml:space="preserve">asiest way to use SyR-e (only for Matlab users) is </w:t>
+        <w:t xml:space="preserve">asiest way to use </w:t>
+      </w:r>
+      <w:proofErr w:type="spellStart"/>
+      <w:r>
+        <w:rPr>
+          <w:lang w:val="en-GB"/>
+        </w:rPr>
+        <w:t>SyR</w:t>
+      </w:r>
+      <w:proofErr w:type="spellEnd"/>
+      <w:r>
+        <w:rPr>
+          <w:lang w:val="en-GB"/>
+        </w:rPr>
+        <w:t xml:space="preserve">-e (only for </w:t>
+      </w:r>
+      <w:proofErr w:type="spellStart"/>
+      <w:r>
+        <w:rPr>
+          <w:lang w:val="en-GB"/>
+        </w:rPr>
+        <w:t>Matlab</w:t>
+      </w:r>
+      <w:proofErr w:type="spellEnd"/>
+      <w:r>
+        <w:rPr>
+          <w:lang w:val="en-GB"/>
+        </w:rPr>
+        <w:t xml:space="preserve"> users) is </w:t>
       </w:r>
       <w:r>
         <w:rPr>
@@ -1991,6 +2689,7 @@
         </w:rPr>
         <w:t xml:space="preserve">through the Graphical User Interface (GUI), launched by </w:t>
       </w:r>
+      <w:proofErr w:type="spellStart"/>
       <w:r>
         <w:rPr>
           <w:i/>
@@ -1998,6 +2697,7 @@
         </w:rPr>
         <w:t>GUI_Syre.m</w:t>
       </w:r>
+      <w:proofErr w:type="spellEnd"/>
       <w:r>
         <w:rPr>
           <w:lang w:val="en-GB"/>
@@ -2015,7 +2715,21 @@
         <w:rPr>
           <w:lang w:val="en-GB"/>
         </w:rPr>
-        <w:t>For the Octave users or for the advanced users, is possible to use SyR-e without GUI, with the same features described in t</w:t>
+        <w:t xml:space="preserve">For the Octave users or for the advanced users, is possible to use </w:t>
+      </w:r>
+      <w:proofErr w:type="spellStart"/>
+      <w:r>
+        <w:rPr>
+          <w:lang w:val="en-GB"/>
+        </w:rPr>
+        <w:t>SyR</w:t>
+      </w:r>
+      <w:proofErr w:type="spellEnd"/>
+      <w:r>
+        <w:rPr>
+          <w:lang w:val="en-GB"/>
+        </w:rPr>
+        <w:t>-e without GUI, with the same features described in t</w:t>
       </w:r>
       <w:r>
         <w:rPr>
@@ -2054,7 +2768,15 @@
         <w:t xml:space="preserve">describes the use of all the parameters </w:t>
       </w:r>
       <w:r>
-        <w:t>editable via the GUI (or using manual_dataSet for the advanced users)</w:t>
+        <w:t xml:space="preserve">editable via the GUI (or using </w:t>
+      </w:r>
+      <w:proofErr w:type="spellStart"/>
+      <w:r>
+        <w:t>manual_dataSet</w:t>
+      </w:r>
+      <w:proofErr w:type="spellEnd"/>
+      <w:r>
+        <w:t xml:space="preserve"> for the advanced users)</w:t>
       </w:r>
       <w:r>
         <w:t xml:space="preserve">. </w:t>
@@ -2074,12 +2796,14 @@
       <w:r>
         <w:t xml:space="preserve"> </w:t>
       </w:r>
+      <w:proofErr w:type="spellStart"/>
       <w:r>
         <w:rPr>
           <w:i/>
         </w:rPr>
         <w:t>GUI_Syre.m</w:t>
       </w:r>
+      <w:proofErr w:type="spellEnd"/>
       <w:r>
         <w:t xml:space="preserve">. </w:t>
       </w:r>
@@ -2328,11 +3052,19 @@
         </w:rPr>
         <w:t xml:space="preserve"> </w:t>
       </w:r>
-      <w:r>
-        <w:rPr>
-          <w:lang w:val="en-GB"/>
-        </w:rPr>
-        <w:t xml:space="preserve">Matlab </w:t>
+      <w:proofErr w:type="spellStart"/>
+      <w:r>
+        <w:rPr>
+          <w:lang w:val="en-GB"/>
+        </w:rPr>
+        <w:t>Matlab</w:t>
+      </w:r>
+      <w:proofErr w:type="spellEnd"/>
+      <w:r>
+        <w:rPr>
+          <w:lang w:val="en-GB"/>
+        </w:rPr>
+        <w:t xml:space="preserve"> </w:t>
       </w:r>
       <w:r>
         <w:rPr>
@@ -2431,12 +3163,14 @@
         </w:rPr>
         <w:t xml:space="preserve">after the launch of </w:t>
       </w:r>
+      <w:proofErr w:type="spellStart"/>
       <w:r>
         <w:rPr>
           <w:i/>
         </w:rPr>
         <w:t>GUI_Syre.m</w:t>
       </w:r>
+      <w:proofErr w:type="spellEnd"/>
       <w:r>
         <w:rPr>
           <w:i/>
@@ -2461,6 +3195,7 @@
         </w:rPr>
         <w:t xml:space="preserve"> (</w:t>
       </w:r>
+      <w:proofErr w:type="spellStart"/>
       <w:r>
         <w:rPr>
           <w:i/>
@@ -2468,6 +3203,7 @@
         </w:rPr>
         <w:t>geo.p</w:t>
       </w:r>
+      <w:proofErr w:type="spellEnd"/>
       <w:r>
         <w:rPr>
           <w:lang w:val="en-GB"/>
@@ -2486,6 +3222,7 @@
         </w:rPr>
         <w:t xml:space="preserve"> (</w:t>
       </w:r>
+      <w:proofErr w:type="spellStart"/>
       <w:r>
         <w:rPr>
           <w:i/>
@@ -2493,6 +3230,7 @@
         </w:rPr>
         <w:t>geo.q</w:t>
       </w:r>
+      <w:proofErr w:type="spellEnd"/>
       <w:r>
         <w:rPr>
           <w:lang w:val="en-GB"/>
@@ -2511,6 +3249,7 @@
         </w:rPr>
         <w:t xml:space="preserve"> (</w:t>
       </w:r>
+      <w:proofErr w:type="spellStart"/>
       <w:r>
         <w:rPr>
           <w:i/>
@@ -2518,6 +3257,7 @@
         </w:rPr>
         <w:t>geo.g</w:t>
       </w:r>
+      <w:proofErr w:type="spellEnd"/>
       <w:r>
         <w:rPr>
           <w:lang w:val="en-GB"/>
@@ -2554,6 +3294,7 @@
         </w:rPr>
         <w:t xml:space="preserve"> radius (</w:t>
       </w:r>
+      <w:proofErr w:type="spellStart"/>
       <w:r>
         <w:rPr>
           <w:i/>
@@ -2561,6 +3302,7 @@
         </w:rPr>
         <w:t>geo.R</w:t>
       </w:r>
+      <w:proofErr w:type="spellEnd"/>
       <w:r>
         <w:rPr>
           <w:lang w:val="en-GB"/>
@@ -2585,6 +3327,7 @@
         </w:rPr>
         <w:t xml:space="preserve"> (</w:t>
       </w:r>
+      <w:proofErr w:type="spellStart"/>
       <w:r>
         <w:rPr>
           <w:i/>
@@ -2592,6 +3335,7 @@
         </w:rPr>
         <w:t>geo.r</w:t>
       </w:r>
+      <w:proofErr w:type="spellEnd"/>
       <w:r>
         <w:rPr>
           <w:lang w:val="en-GB"/>
@@ -2610,6 +3354,7 @@
         </w:rPr>
         <w:t>the shaft radius (</w:t>
       </w:r>
+      <w:proofErr w:type="spellStart"/>
       <w:r>
         <w:rPr>
           <w:i/>
@@ -2617,6 +3362,7 @@
         </w:rPr>
         <w:t>geo.Ar</w:t>
       </w:r>
+      <w:proofErr w:type="spellEnd"/>
       <w:r>
         <w:rPr>
           <w:lang w:val="en-GB"/>
@@ -2635,6 +3381,7 @@
         </w:rPr>
         <w:t>(</w:t>
       </w:r>
+      <w:proofErr w:type="spellStart"/>
       <w:r>
         <w:rPr>
           <w:i/>
@@ -2642,6 +3389,7 @@
         </w:rPr>
         <w:t>geo.l</w:t>
       </w:r>
+      <w:proofErr w:type="spellEnd"/>
       <w:r>
         <w:rPr>
           <w:lang w:val="en-GB"/>
@@ -2679,6 +3427,7 @@
         </w:rPr>
         <w:t xml:space="preserve"> </w:t>
       </w:r>
+      <w:proofErr w:type="spellStart"/>
       <w:r>
         <w:rPr>
           <w:i/>
@@ -2686,12 +3435,14 @@
         </w:rPr>
         <w:t>Seg</w:t>
       </w:r>
+      <w:proofErr w:type="spellEnd"/>
       <w:r>
         <w:rPr>
           <w:lang w:val="en-GB"/>
         </w:rPr>
         <w:t xml:space="preserve">, </w:t>
       </w:r>
+      <w:proofErr w:type="spellStart"/>
       <w:r>
         <w:rPr>
           <w:i/>
@@ -2699,6 +3450,7 @@
         </w:rPr>
         <w:t>ISeg</w:t>
       </w:r>
+      <w:proofErr w:type="spellEnd"/>
       <w:r>
         <w:rPr>
           <w:lang w:val="en-GB"/>
@@ -2779,6 +3531,9 @@
         <w:keepNext/>
         <w:spacing w:after="0"/>
         <w:jc w:val="center"/>
+        <w:rPr>
+          <w:lang w:val="en-GB"/>
+        </w:rPr>
       </w:pPr>
       <w:r>
         <w:rPr>
@@ -2790,7 +3545,7 @@
           <wp:inline distT="0" distB="0" distL="0" distR="0">
             <wp:extent cx="6120130" cy="3445510"/>
             <wp:effectExtent l="0" t="0" r="0" b="2540"/>
-            <wp:docPr id="8" name="Immagine 8"/>
+            <wp:docPr id="2" name="Immagine 2" descr="GUI_Syre"/>
             <wp:cNvGraphicFramePr>
               <a:graphicFrameLocks xmlns:a="http://schemas.openxmlformats.org/drawingml/2006/main" noChangeAspect="1"/>
             </wp:cNvGraphicFramePr>
@@ -2798,7 +3553,7 @@
               <a:graphicData uri="http://schemas.openxmlformats.org/drawingml/2006/picture">
                 <pic:pic xmlns:pic="http://schemas.openxmlformats.org/drawingml/2006/picture">
                   <pic:nvPicPr>
-                    <pic:cNvPr id="8" name="590C90B.tmp"/>
+                    <pic:cNvPr id="2" name="B4017F6.tmp"/>
                     <pic:cNvPicPr/>
                   </pic:nvPicPr>
                   <pic:blipFill>
@@ -2916,12 +3671,14 @@
       <w:r>
         <w:t xml:space="preserve"> (</w:t>
       </w:r>
+      <w:proofErr w:type="spellStart"/>
       <w:r>
         <w:rPr>
           <w:i/>
         </w:rPr>
         <w:t>geo.lt</w:t>
       </w:r>
+      <w:proofErr w:type="spellEnd"/>
       <w:r>
         <w:t>)</w:t>
       </w:r>
@@ -2931,12 +3688,14 @@
       <w:r>
         <w:t xml:space="preserve"> (</w:t>
       </w:r>
+      <w:proofErr w:type="spellStart"/>
       <w:r>
         <w:rPr>
           <w:i/>
         </w:rPr>
         <w:t>geo.wt</w:t>
       </w:r>
+      <w:proofErr w:type="spellEnd"/>
       <w:r>
         <w:t>)</w:t>
       </w:r>
@@ -2950,14 +3709,24 @@
         <w:t xml:space="preserve"> opening</w:t>
       </w:r>
       <w:r>
-        <w:t xml:space="preserve"> in p.u. of the slot pitch (</w:t>
-      </w:r>
+        <w:t xml:space="preserve"> in </w:t>
+      </w:r>
+      <w:proofErr w:type="spellStart"/>
+      <w:r>
+        <w:t>p.u</w:t>
+      </w:r>
+      <w:proofErr w:type="spellEnd"/>
+      <w:r>
+        <w:t>. of the slot pitch (</w:t>
+      </w:r>
+      <w:proofErr w:type="spellStart"/>
       <w:r>
         <w:rPr>
           <w:i/>
         </w:rPr>
         <w:t>geo.acs</w:t>
       </w:r>
+      <w:proofErr w:type="spellEnd"/>
       <w:r>
         <w:t>)</w:t>
       </w:r>
@@ -2976,12 +3745,14 @@
       <w:r>
         <w:t xml:space="preserve"> (</w:t>
       </w:r>
+      <w:proofErr w:type="spellStart"/>
       <w:r>
         <w:rPr>
           <w:i/>
         </w:rPr>
         <w:t>geo.ttd</w:t>
       </w:r>
+      <w:proofErr w:type="spellEnd"/>
       <w:r>
         <w:t>)</w:t>
       </w:r>
@@ -3015,12 +3786,14 @@
       <w:r>
         <w:t>(</w:t>
       </w:r>
+      <w:proofErr w:type="spellStart"/>
       <w:r>
         <w:rPr>
           <w:i/>
         </w:rPr>
         <w:t>geo.tta</w:t>
       </w:r>
+      <w:proofErr w:type="spellEnd"/>
       <w:r>
         <w:t>)</w:t>
       </w:r>
@@ -3042,12 +3815,14 @@
       <w:r>
         <w:t>(</w:t>
       </w:r>
+      <w:proofErr w:type="spellStart"/>
       <w:r>
         <w:rPr>
           <w:i/>
         </w:rPr>
         <w:t>geo.SFR</w:t>
       </w:r>
+      <w:proofErr w:type="spellEnd"/>
       <w:r>
         <w:t>).</w:t>
       </w:r>
@@ -3062,7 +3837,15 @@
         <w:t>The right part of the window</w:t>
       </w:r>
       <w:r>
-        <w:t xml:space="preserve"> is for the parameters of the rotor geometry. If the rotor is a SyR type (</w:t>
+        <w:t xml:space="preserve"> is for the parameters of the rotor geometry. If the rotor is a </w:t>
+      </w:r>
+      <w:proofErr w:type="spellStart"/>
+      <w:r>
+        <w:t>SyR</w:t>
+      </w:r>
+      <w:proofErr w:type="spellEnd"/>
+      <w:r>
+        <w:t xml:space="preserve"> type (</w:t>
       </w:r>
       <w:r>
         <w:rPr>
@@ -3073,21 +3856,25 @@
       <w:r>
         <w:t xml:space="preserve">, </w:t>
       </w:r>
+      <w:proofErr w:type="spellStart"/>
       <w:r>
         <w:rPr>
           <w:i/>
         </w:rPr>
         <w:t>ISeg</w:t>
       </w:r>
+      <w:proofErr w:type="spellEnd"/>
       <w:r>
         <w:t xml:space="preserve">, </w:t>
       </w:r>
+      <w:proofErr w:type="spellStart"/>
       <w:r>
         <w:rPr>
           <w:i/>
         </w:rPr>
         <w:t>Seg</w:t>
       </w:r>
+      <w:proofErr w:type="spellEnd"/>
       <w:r>
         <w:t xml:space="preserve"> and </w:t>
       </w:r>
@@ -3118,6 +3905,7 @@
         </w:rPr>
         <w:t>the number of rotor barriers (</w:t>
       </w:r>
+      <w:proofErr w:type="spellStart"/>
       <w:r>
         <w:rPr>
           <w:i/>
@@ -3125,17 +3913,60 @@
         </w:rPr>
         <w:t>geo.nlay</w:t>
       </w:r>
-      <w:r>
-        <w:rPr>
-          <w:lang w:val="en-GB"/>
-        </w:rPr>
-        <w:t>), the angles describing the barrier positions at the airgap (alpha) and their thicknesses (hc)</w:t>
-      </w:r>
-      <w:r>
-        <w:rPr>
-          <w:lang w:val="en-GB"/>
-        </w:rPr>
-        <w:t>, the translation of the barrier along the q axis (geo.dx) and the dimension of the radial ribs (geo.pont)</w:t>
+      <w:proofErr w:type="spellEnd"/>
+      <w:r>
+        <w:rPr>
+          <w:lang w:val="en-GB"/>
+        </w:rPr>
+        <w:t>), the angles describing the barrier positions at the airgap (alpha) and their thicknesses (</w:t>
+      </w:r>
+      <w:proofErr w:type="spellStart"/>
+      <w:r>
+        <w:rPr>
+          <w:lang w:val="en-GB"/>
+        </w:rPr>
+        <w:t>hc</w:t>
+      </w:r>
+      <w:proofErr w:type="spellEnd"/>
+      <w:r>
+        <w:rPr>
+          <w:lang w:val="en-GB"/>
+        </w:rPr>
+        <w:t>)</w:t>
+      </w:r>
+      <w:r>
+        <w:rPr>
+          <w:lang w:val="en-GB"/>
+        </w:rPr>
+        <w:t>, the translation of the barrier along the q axis (</w:t>
+      </w:r>
+      <w:proofErr w:type="spellStart"/>
+      <w:r>
+        <w:rPr>
+          <w:lang w:val="en-GB"/>
+        </w:rPr>
+        <w:t>geo.dx</w:t>
+      </w:r>
+      <w:proofErr w:type="spellEnd"/>
+      <w:r>
+        <w:rPr>
+          <w:lang w:val="en-GB"/>
+        </w:rPr>
+        <w:t>) and the dimension of the radial ribs (</w:t>
+      </w:r>
+      <w:proofErr w:type="spellStart"/>
+      <w:r>
+        <w:rPr>
+          <w:lang w:val="en-GB"/>
+        </w:rPr>
+        <w:t>geo.pont</w:t>
+      </w:r>
+      <w:proofErr w:type="spellEnd"/>
+      <w:r>
+        <w:rPr>
+          <w:lang w:val="en-GB"/>
+        </w:rPr>
+        <w:t>)</w:t>
       </w:r>
       <w:r>
         <w:rPr>
@@ -3159,7 +3990,21 @@
         <w:rPr>
           <w:lang w:val="en-GB"/>
         </w:rPr>
-        <w:t xml:space="preserve"> parameters are vectors of geo.nlay elements. </w:t>
+        <w:t xml:space="preserve"> parameters are vectors of </w:t>
+      </w:r>
+      <w:proofErr w:type="spellStart"/>
+      <w:r>
+        <w:rPr>
+          <w:lang w:val="en-GB"/>
+        </w:rPr>
+        <w:t>geo.nlay</w:t>
+      </w:r>
+      <w:proofErr w:type="spellEnd"/>
+      <w:r>
+        <w:rPr>
+          <w:lang w:val="en-GB"/>
+        </w:rPr>
+        <w:t xml:space="preserve"> elements. </w:t>
       </w:r>
       <w:r>
         <w:rPr>
@@ -3185,6 +4030,7 @@
         </w:rPr>
         <w:t></w:t>
       </w:r>
+      <w:proofErr w:type="spellStart"/>
       <w:r>
         <w:rPr>
           <w:rFonts w:eastAsia="MS Mincho"/>
@@ -3193,12 +4039,14 @@
         </w:rPr>
         <w:t>i</w:t>
       </w:r>
+      <w:proofErr w:type="spellEnd"/>
       <w:r>
         <w:rPr>
           <w:rFonts w:eastAsia="MS Mincho"/>
         </w:rPr>
         <w:t xml:space="preserve"> (</w:t>
       </w:r>
+      <w:proofErr w:type="spellStart"/>
       <w:r>
         <w:rPr>
           <w:rFonts w:eastAsia="MS Mincho"/>
@@ -3206,12 +4054,14 @@
         </w:rPr>
         <w:t>i</w:t>
       </w:r>
+      <w:proofErr w:type="spellEnd"/>
       <w:r>
         <w:rPr>
           <w:rFonts w:eastAsia="MS Mincho"/>
         </w:rPr>
         <w:t>=1,2,…</w:t>
       </w:r>
+      <w:proofErr w:type="spellStart"/>
       <w:r>
         <w:rPr>
           <w:rFonts w:eastAsia="MS Mincho"/>
@@ -3227,12 +4077,14 @@
         </w:rPr>
         <w:t>lay</w:t>
       </w:r>
+      <w:proofErr w:type="spellEnd"/>
       <w:r>
         <w:rPr>
           <w:rFonts w:eastAsia="MS Mincho"/>
         </w:rPr>
         <w:t xml:space="preserve">) angles and </w:t>
       </w:r>
+      <w:proofErr w:type="spellStart"/>
       <w:r>
         <w:rPr>
           <w:rFonts w:eastAsia="MS Mincho"/>
@@ -3248,12 +4100,14 @@
         </w:rPr>
         <w:t>i</w:t>
       </w:r>
+      <w:proofErr w:type="spellEnd"/>
       <w:r>
         <w:rPr>
           <w:rFonts w:eastAsia="MS Mincho"/>
         </w:rPr>
         <w:t xml:space="preserve"> (</w:t>
       </w:r>
+      <w:proofErr w:type="spellStart"/>
       <w:r>
         <w:rPr>
           <w:rFonts w:eastAsia="MS Mincho"/>
@@ -3261,6 +4115,7 @@
         </w:rPr>
         <w:t>i</w:t>
       </w:r>
+      <w:proofErr w:type="spellEnd"/>
       <w:r>
         <w:rPr>
           <w:rFonts w:eastAsia="MS Mincho"/>
@@ -3272,7 +4127,15 @@
           <w:rFonts w:eastAsia="MS Mincho"/>
           <w:i/>
         </w:rPr>
-        <w:t xml:space="preserve"> n</w:t>
+        <w:t xml:space="preserve"> </w:t>
+      </w:r>
+      <w:proofErr w:type="spellStart"/>
+      <w:r>
+        <w:rPr>
+          <w:rFonts w:eastAsia="MS Mincho"/>
+          <w:i/>
+        </w:rPr>
+        <w:t>n</w:t>
       </w:r>
       <w:r>
         <w:rPr>
@@ -3282,6 +4145,7 @@
         </w:rPr>
         <w:t>lay</w:t>
       </w:r>
+      <w:proofErr w:type="spellEnd"/>
       <w:r>
         <w:rPr>
           <w:rFonts w:eastAsia="MS Mincho"/>
@@ -3312,6 +4176,7 @@
         </w:rPr>
         <w:t></w:t>
       </w:r>
+      <w:proofErr w:type="spellStart"/>
       <w:r>
         <w:rPr>
           <w:rFonts w:eastAsia="MS Mincho"/>
@@ -3320,6 +4185,7 @@
         </w:rPr>
         <w:t>i</w:t>
       </w:r>
+      <w:proofErr w:type="spellEnd"/>
       <w:r>
         <w:rPr>
           <w:rFonts w:eastAsia="MS Mincho"/>
@@ -3332,6 +4198,7 @@
         </w:rPr>
         <w:t>(</w:t>
       </w:r>
+      <w:proofErr w:type="spellStart"/>
       <w:r>
         <w:rPr>
           <w:rFonts w:eastAsia="MS Mincho"/>
@@ -3339,6 +4206,7 @@
         </w:rPr>
         <w:t>i</w:t>
       </w:r>
+      <w:proofErr w:type="spellEnd"/>
       <w:r>
         <w:rPr>
           <w:rFonts w:eastAsia="MS Mincho"/>
@@ -3350,7 +4218,15 @@
           <w:rFonts w:eastAsia="MS Mincho"/>
           <w:i/>
         </w:rPr>
-        <w:t xml:space="preserve"> n</w:t>
+        <w:t xml:space="preserve"> </w:t>
+      </w:r>
+      <w:proofErr w:type="spellStart"/>
+      <w:r>
+        <w:rPr>
+          <w:rFonts w:eastAsia="MS Mincho"/>
+          <w:i/>
+        </w:rPr>
+        <w:t>n</w:t>
       </w:r>
       <w:r>
         <w:rPr>
@@ -3360,6 +4236,7 @@
         </w:rPr>
         <w:t>lay</w:t>
       </w:r>
+      <w:proofErr w:type="spellEnd"/>
       <w:r>
         <w:rPr>
           <w:rFonts w:eastAsia="MS Mincho"/>
@@ -3372,6 +4249,7 @@
         </w:rPr>
         <w:t xml:space="preserve">angles being the angle subtending half pole pitch the base value. Also the thicknesses </w:t>
       </w:r>
+      <w:proofErr w:type="spellStart"/>
       <w:r>
         <w:rPr>
           <w:rFonts w:eastAsia="MS Mincho"/>
@@ -3387,6 +4265,7 @@
         </w:rPr>
         <w:t>i</w:t>
       </w:r>
+      <w:proofErr w:type="spellEnd"/>
       <w:r>
         <w:rPr>
           <w:rFonts w:eastAsia="MS Mincho"/>
@@ -3399,6 +4278,7 @@
         </w:rPr>
         <w:t>(</w:t>
       </w:r>
+      <w:proofErr w:type="spellStart"/>
       <w:r>
         <w:rPr>
           <w:rFonts w:eastAsia="MS Mincho"/>
@@ -3406,6 +4286,7 @@
         </w:rPr>
         <w:t>i</w:t>
       </w:r>
+      <w:proofErr w:type="spellEnd"/>
       <w:r>
         <w:rPr>
           <w:rFonts w:eastAsia="MS Mincho"/>
@@ -3417,7 +4298,15 @@
           <w:rFonts w:eastAsia="MS Mincho"/>
           <w:i/>
         </w:rPr>
-        <w:t xml:space="preserve"> n</w:t>
+        <w:t xml:space="preserve"> </w:t>
+      </w:r>
+      <w:proofErr w:type="spellStart"/>
+      <w:r>
+        <w:rPr>
+          <w:rFonts w:eastAsia="MS Mincho"/>
+          <w:i/>
+        </w:rPr>
+        <w:t>n</w:t>
       </w:r>
       <w:r>
         <w:rPr>
@@ -3427,6 +4316,7 @@
         </w:rPr>
         <w:t>lay</w:t>
       </w:r>
+      <w:proofErr w:type="spellEnd"/>
       <w:r>
         <w:rPr>
           <w:rFonts w:eastAsia="MS Mincho"/>
@@ -3437,12 +4327,40 @@
         <w:rPr>
           <w:rFonts w:eastAsia="MS Mincho"/>
         </w:rPr>
-        <w:t>can be represented conveniently in per unit values. If they are all 1 p.u. then the barriers are thick the same and occupy as much radial space as they can. A minimum thickness of the flux guides is fixed to guarantee rotor mechanical feasibility and avoid overlapping barriers. When all the p.u. heights are of a different value, e.g. 0.2, then the barriers are again thick the same with a value that is the 20% of the previous example. All other situations are combination of the previous ones.</w:t>
-      </w:r>
+        <w:t xml:space="preserve">can be represented conveniently in per unit values. If they are all 1 </w:t>
+      </w:r>
+      <w:proofErr w:type="spellStart"/>
       <w:r>
         <w:rPr>
           <w:rFonts w:eastAsia="MS Mincho"/>
         </w:rPr>
+        <w:t>p.u</w:t>
+      </w:r>
+      <w:proofErr w:type="spellEnd"/>
+      <w:r>
+        <w:rPr>
+          <w:rFonts w:eastAsia="MS Mincho"/>
+        </w:rPr>
+        <w:t xml:space="preserve">. then the barriers are thick the same and occupy as much radial space as they can. A minimum thickness of the flux guides is fixed to guarantee rotor mechanical feasibility and avoid overlapping barriers. When all the </w:t>
+      </w:r>
+      <w:proofErr w:type="spellStart"/>
+      <w:r>
+        <w:rPr>
+          <w:rFonts w:eastAsia="MS Mincho"/>
+        </w:rPr>
+        <w:t>p.u</w:t>
+      </w:r>
+      <w:proofErr w:type="spellEnd"/>
+      <w:r>
+        <w:rPr>
+          <w:rFonts w:eastAsia="MS Mincho"/>
+        </w:rPr>
+        <w:t>. heights are of a different value, e.g. 0.2, then the barriers are again thick the same with a value that is the 20% of the previous example. All other situations are combination of the previous ones.</w:t>
+      </w:r>
+      <w:r>
+        <w:rPr>
+          <w:rFonts w:eastAsia="MS Mincho"/>
+        </w:rPr>
         <w:t xml:space="preserve"> Angles</w:t>
       </w:r>
       <w:r>
@@ -3468,8 +4386,37 @@
         <w:rPr>
           <w:lang w:val="en-GB"/>
         </w:rPr>
-        <w:t xml:space="preserve">The translation of the barrier along the q-axis is expressed in p.u. with reference of the hc. This parameter is not available for the </w:t>
-      </w:r>
+        <w:t xml:space="preserve">The translation of the barrier along the q-axis is expressed in </w:t>
+      </w:r>
+      <w:proofErr w:type="spellStart"/>
+      <w:r>
+        <w:rPr>
+          <w:lang w:val="en-GB"/>
+        </w:rPr>
+        <w:t>p.u</w:t>
+      </w:r>
+      <w:proofErr w:type="spellEnd"/>
+      <w:r>
+        <w:rPr>
+          <w:lang w:val="en-GB"/>
+        </w:rPr>
+        <w:t xml:space="preserve">. with reference of the </w:t>
+      </w:r>
+      <w:proofErr w:type="spellStart"/>
+      <w:r>
+        <w:rPr>
+          <w:lang w:val="en-GB"/>
+        </w:rPr>
+        <w:t>hc</w:t>
+      </w:r>
+      <w:proofErr w:type="spellEnd"/>
+      <w:r>
+        <w:rPr>
+          <w:lang w:val="en-GB"/>
+        </w:rPr>
+        <w:t xml:space="preserve">. This parameter is not available for the </w:t>
+      </w:r>
+      <w:proofErr w:type="spellStart"/>
       <w:r>
         <w:rPr>
           <w:i/>
@@ -3477,6 +4424,7 @@
         </w:rPr>
         <w:t>ISeg</w:t>
       </w:r>
+      <w:proofErr w:type="spellEnd"/>
       <w:r>
         <w:rPr>
           <w:lang w:val="en-GB"/>
@@ -3536,7 +4484,21 @@
         <w:rPr>
           <w:lang w:val="en-GB"/>
         </w:rPr>
-        <w:t>2016 08 30 - added dx in circ geometry.pptx</w:t>
+        <w:t xml:space="preserve">2016 08 30 - added dx in </w:t>
+      </w:r>
+      <w:proofErr w:type="spellStart"/>
+      <w:r>
+        <w:rPr>
+          <w:lang w:val="en-GB"/>
+        </w:rPr>
+        <w:t>circ</w:t>
+      </w:r>
+      <w:proofErr w:type="spellEnd"/>
+      <w:r>
+        <w:rPr>
+          <w:lang w:val="en-GB"/>
+        </w:rPr>
+        <w:t xml:space="preserve"> geometry.pptx</w:t>
       </w:r>
       <w:r>
         <w:rPr>
@@ -3777,15 +4739,18 @@
         </w:rPr>
         <w:t></w:t>
       </w:r>
+      <w:proofErr w:type="spellStart"/>
       <w:r>
         <w:rPr>
           <w:vertAlign w:val="subscript"/>
         </w:rPr>
         <w:t>i</w:t>
       </w:r>
+      <w:proofErr w:type="spellEnd"/>
       <w:r>
         <w:t xml:space="preserve"> angles and </w:t>
       </w:r>
+      <w:proofErr w:type="spellStart"/>
       <w:r>
         <w:t>hc</w:t>
       </w:r>
@@ -3795,6 +4760,7 @@
         </w:rPr>
         <w:t>i</w:t>
       </w:r>
+      <w:proofErr w:type="spellEnd"/>
       <w:r>
         <w:t xml:space="preserve"> thicknesses for circular (left) and segmented (right) rotor geometries in case of three rotor barriers</w:t>
       </w:r>
@@ -3899,7 +4865,15 @@
         <w:t xml:space="preserve"> - </w:t>
       </w:r>
       <w:r>
-        <w:t>Difference of dx setting in the barrier design: -0.5 (left), 0 (center) and +0.5 (right).</w:t>
+        <w:t>Difference of dx setting in the barrier design: -0.5 (left), 0 (</w:t>
+      </w:r>
+      <w:proofErr w:type="spellStart"/>
+      <w:r>
+        <w:t>center</w:t>
+      </w:r>
+      <w:proofErr w:type="spellEnd"/>
+      <w:r>
+        <w:t>) and +0.5 (right).</w:t>
       </w:r>
     </w:p>
     <w:p>
@@ -3943,6 +4917,7 @@
       <w:r>
         <w:t xml:space="preserve"> (</w:t>
       </w:r>
+      <w:proofErr w:type="spellStart"/>
       <w:r>
         <w:rPr>
           <w:i/>
@@ -3955,6 +4930,7 @@
         </w:rPr>
         <w:t>oss</w:t>
       </w:r>
+      <w:proofErr w:type="spellEnd"/>
       <w:r>
         <w:t xml:space="preserve">) is the input data that defines the rated loading of the machine. </w:t>
       </w:r>
@@ -3977,12 +4953,14 @@
       <w:r>
         <w:t>, is calculated accordingly (</w:t>
       </w:r>
+      <w:proofErr w:type="spellStart"/>
       <w:r>
         <w:rPr>
           <w:i/>
         </w:rPr>
         <w:t>per.loss</w:t>
       </w:r>
+      <w:proofErr w:type="spellEnd"/>
       <w:r>
         <w:t xml:space="preserve"> = 3Ri</w:t>
       </w:r>
@@ -4064,12 +5042,14 @@
       <w:r>
         <w:t xml:space="preserve">he overload factor </w:t>
       </w:r>
+      <w:proofErr w:type="spellStart"/>
       <w:r>
         <w:rPr>
           <w:i/>
         </w:rPr>
         <w:t>per.overload</w:t>
       </w:r>
+      <w:proofErr w:type="spellEnd"/>
       <w:r>
         <w:t xml:space="preserve"> defines the machine loading used for the automatic design</w:t>
       </w:r>
@@ -4162,12 +5142,14 @@
       <w:r>
         <w:t xml:space="preserve"> (</w:t>
       </w:r>
+      <w:proofErr w:type="spellStart"/>
       <w:r>
         <w:rPr>
           <w:i/>
         </w:rPr>
         <w:t>per.tempcu</w:t>
       </w:r>
+      <w:proofErr w:type="spellEnd"/>
       <w:r>
         <w:t>)</w:t>
       </w:r>
@@ -4205,12 +5187,14 @@
       <w:r>
         <w:t xml:space="preserve"> from </w:t>
       </w:r>
+      <w:proofErr w:type="spellStart"/>
       <w:r>
         <w:rPr>
           <w:i/>
         </w:rPr>
         <w:t>per.loss</w:t>
       </w:r>
+      <w:proofErr w:type="spellEnd"/>
       <w:r>
         <w:t>. The Housing temperature is used to evaluate the estimated copper temperat</w:t>
       </w:r>
@@ -4368,18 +5352,28 @@
       <w:r>
         <w:t xml:space="preserve"> the density of the mesh in the finite element problem (used by file </w:t>
       </w:r>
+      <w:proofErr w:type="spellStart"/>
       <w:r>
         <w:rPr>
           <w:i/>
         </w:rPr>
-        <w:t>mfiles\</w:t>
-      </w:r>
+        <w:t>mfiles</w:t>
+      </w:r>
+      <w:proofErr w:type="spellEnd"/>
       <w:r>
         <w:rPr>
           <w:i/>
         </w:rPr>
+        <w:t>\</w:t>
+      </w:r>
+      <w:proofErr w:type="spellStart"/>
+      <w:r>
+        <w:rPr>
+          <w:i/>
+        </w:rPr>
         <w:t>dimMesh.m</w:t>
       </w:r>
+      <w:proofErr w:type="spellEnd"/>
       <w:r>
         <w:t>).</w:t>
       </w:r>
@@ -4814,12 +5808,14 @@
       <w:r>
         <w:t xml:space="preserve">The Barrier Filling Factor is used only with Circular flux barrier to define how much the barrier are filled with the magnet (defined in the Material Tab). The input can be a number (all the barriers uses the same value) or a vector of </w:t>
       </w:r>
+      <w:proofErr w:type="spellStart"/>
       <w:r>
         <w:rPr>
           <w:i/>
         </w:rPr>
         <w:t>geo.nlay</w:t>
       </w:r>
+      <w:proofErr w:type="spellEnd"/>
       <w:r>
         <w:t xml:space="preserve"> elements. If the Barrier Filling Factor is equal to 1, the barrier is filled, and there are air only in the end of the barrier, while if this parameters is equal to 0, the barrier is completely filled by the magnet.</w:t>
       </w:r>
@@ -4868,12 +5864,14 @@
       <w:r>
         <w:t>(</w:t>
       </w:r>
+      <w:proofErr w:type="spellStart"/>
       <w:r>
         <w:rPr>
           <w:i/>
         </w:rPr>
         <w:t>geo.kcu</w:t>
       </w:r>
+      <w:proofErr w:type="spellEnd"/>
       <w:r>
         <w:t>)</w:t>
       </w:r>
@@ -4886,24 +5884,28 @@
       <w:r>
         <w:t>(</w:t>
       </w:r>
+      <w:proofErr w:type="spellStart"/>
       <w:r>
         <w:rPr>
           <w:i/>
         </w:rPr>
         <w:t>geo.Ns</w:t>
       </w:r>
+      <w:proofErr w:type="spellEnd"/>
       <w:r>
         <w:t xml:space="preserve">) </w:t>
       </w:r>
       <w:r>
         <w:t>and the shortening factor (</w:t>
       </w:r>
+      <w:proofErr w:type="spellStart"/>
       <w:r>
         <w:rPr>
           <w:i/>
         </w:rPr>
         <w:t>geo.Kracc</w:t>
       </w:r>
+      <w:proofErr w:type="spellEnd"/>
       <w:r>
         <w:t xml:space="preserve">) </w:t>
       </w:r>
@@ -4922,6 +5924,7 @@
       <w:r>
         <w:t xml:space="preserve">If </w:t>
       </w:r>
+      <w:proofErr w:type="spellStart"/>
       <w:r>
         <w:rPr>
           <w:i/>
@@ -4942,9 +5945,11 @@
         </w:rPr>
         <w:t>h</w:t>
       </w:r>
+      <w:proofErr w:type="spellEnd"/>
       <w:r>
         <w:t xml:space="preserve"> is the number of slots by which the winding is shortened and </w:t>
       </w:r>
+      <w:proofErr w:type="spellStart"/>
       <w:r>
         <w:rPr>
           <w:i/>
@@ -4958,6 +5963,7 @@
         </w:rPr>
         <w:t>fp</w:t>
       </w:r>
+      <w:proofErr w:type="spellEnd"/>
       <w:r>
         <w:t xml:space="preserve"> is the number of slots covered by the full pitch winding, t</w:t>
       </w:r>
@@ -4967,6 +5973,7 @@
       <w:r>
         <w:t>(</w:t>
       </w:r>
+      <w:proofErr w:type="spellStart"/>
       <w:r>
         <w:rPr>
           <w:i/>
@@ -4996,9 +6003,11 @@
         </w:rPr>
         <w:t>sh</w:t>
       </w:r>
+      <w:proofErr w:type="spellEnd"/>
       <w:r>
         <w:t>)/</w:t>
       </w:r>
+      <w:proofErr w:type="spellStart"/>
       <w:r>
         <w:rPr>
           <w:i/>
@@ -5012,42 +6021,79 @@
         </w:rPr>
         <w:t>fp</w:t>
       </w:r>
+      <w:proofErr w:type="spellEnd"/>
       <w:r>
         <w:t>.</w:t>
       </w:r>
     </w:p>
     <w:p>
       <w:r>
-        <w:t>There is a table for visualization of the winding layout. The table has two rows, corresponding to the inner and outer layers of the windings, respectively. Single and double layer windings are feasible in this release of SyR-e. The number of columns is equal to the number of slots represented in the machine sketch to the right end of the GUI. The first column (Slot n° 1) corresponds to the slot on the horizontal axis and so on, in counterclockwise direction. The numbers 1, 2, 3, -1, -2, -3 in the table refer to the position of the conductors of the three phases in the slots. Their positive and negative signs determine the direction of the phase current into the slot. Single layer windings are a subcase of double layer ones: when the two numbers corresponding to each single slot are equal, a single layer winding will be represented.</w:t>
+        <w:t xml:space="preserve">There is a table for visualization of the winding layout. The table has two rows, corresponding to the inner and outer layers of the windings, respectively. Single and double layer windings are feasible in this release of </w:t>
+      </w:r>
+      <w:proofErr w:type="spellStart"/>
+      <w:r>
+        <w:t>SyR</w:t>
+      </w:r>
+      <w:proofErr w:type="spellEnd"/>
+      <w:r>
+        <w:t>-e. The number of columns is equal to the number of slots represented in the machine sketch to the right end of the GUI. The first column (Slot n° 1) corresponds to the slot on the horizontal axis and so on, in counterclockwise direction. The numbers 1, 2, 3, -1, -2, -3 in the table refer to the position of the conductors of the three phases in the slots. Their positive and negative signs determine the direction of the phase current into the slot. Single layer windings are a subcase of double layer ones: when the two numbers corresponding to each single slot are equal, a single layer winding will be represented.</w:t>
       </w:r>
     </w:p>
     <w:p>
       <w:r>
         <w:t xml:space="preserve">Every time </w:t>
       </w:r>
+      <w:proofErr w:type="spellStart"/>
       <w:r>
         <w:rPr>
           <w:i/>
         </w:rPr>
         <w:t>geo.q</w:t>
       </w:r>
+      <w:proofErr w:type="spellEnd"/>
       <w:r>
         <w:t xml:space="preserve"> or </w:t>
       </w:r>
+      <w:proofErr w:type="spellStart"/>
       <w:r>
         <w:rPr>
           <w:i/>
         </w:rPr>
         <w:t>geo.Kracc</w:t>
       </w:r>
-      <w:r>
-        <w:t xml:space="preserve"> are changed, the winding table is recalculated using a version of Koil software (</w:t>
+      <w:proofErr w:type="spellEnd"/>
+      <w:r>
+        <w:t xml:space="preserve"> are changed, the winding table is recalculated using a version of </w:t>
+      </w:r>
+      <w:proofErr w:type="spellStart"/>
+      <w:r>
+        <w:t>Koil</w:t>
+      </w:r>
+      <w:proofErr w:type="spellEnd"/>
+      <w:r>
+        <w:t xml:space="preserve"> software (</w:t>
       </w:r>
       <w:r>
         <w:t>http://koil.sourceforge.net/</w:t>
       </w:r>
       <w:r>
-        <w:t xml:space="preserve"> by Luigi Alberti) purposely rebuilt to work with SyR-e under Windows operating systems and distributed with SyR-e package. It is always possible input the numbers in the table </w:t>
+        <w:t xml:space="preserve"> by Luigi Alberti) purposely rebuilt to work with </w:t>
+      </w:r>
+      <w:proofErr w:type="spellStart"/>
+      <w:r>
+        <w:t>SyR</w:t>
+      </w:r>
+      <w:proofErr w:type="spellEnd"/>
+      <w:r>
+        <w:t xml:space="preserve">-e under Windows operating systems and distributed with </w:t>
+      </w:r>
+      <w:proofErr w:type="spellStart"/>
+      <w:r>
+        <w:t>SyR</w:t>
+      </w:r>
+      <w:proofErr w:type="spellEnd"/>
+      <w:r>
+        <w:t xml:space="preserve">-e package. It is always possible input the numbers in the table </w:t>
       </w:r>
       <w:r>
         <w:lastRenderedPageBreak/>
@@ -5147,12 +6193,14 @@
       <w:r>
         <w:t>For example, two slots per pole per phase (</w:t>
       </w:r>
+      <w:proofErr w:type="spellStart"/>
       <w:r>
         <w:rPr>
           <w:i/>
         </w:rPr>
         <w:t>geo.q</w:t>
       </w:r>
+      <w:proofErr w:type="spellEnd"/>
       <w:r>
         <w:t xml:space="preserve"> = 2) and </w:t>
       </w:r>
@@ -5163,7 +6211,15 @@
         <w:t xml:space="preserve"> shortening</w:t>
       </w:r>
       <w:r>
-        <w:t xml:space="preserve"> (geo.Kracc = 1).</w:t>
+        <w:t xml:space="preserve"> (</w:t>
+      </w:r>
+      <w:proofErr w:type="spellStart"/>
+      <w:r>
+        <w:t>geo.Kracc</w:t>
+      </w:r>
+      <w:proofErr w:type="spellEnd"/>
+      <w:r>
+        <w:t xml:space="preserve"> = 1).</w:t>
       </w:r>
       <w:r>
         <w:t xml:space="preserve"> </w:t>
@@ -5233,7 +6289,15 @@
         <w:t>A chorded, double layer version is</w:t>
       </w:r>
       <w:r>
-        <w:t xml:space="preserve"> (Kracc=5/6)</w:t>
+        <w:t xml:space="preserve"> (</w:t>
+      </w:r>
+      <w:proofErr w:type="spellStart"/>
+      <w:r>
+        <w:t>Kracc</w:t>
+      </w:r>
+      <w:proofErr w:type="spellEnd"/>
+      <w:r>
+        <w:t>=5/6)</w:t>
       </w:r>
       <w:r>
         <w:t>:</w:t>
@@ -5423,7 +6487,15 @@
     </w:p>
     <w:p>
       <w:r>
-        <w:t>In the material tab you can set the material for slots, stator core, rotor core, flux barrier, shaft and rotor conductor (this field was used in some older version of SyR-e, but now is not used). The material library is organized with one window (used to display the material names) and four button, used to show the names of iron material available, conductor material available, flux barrier material available and to show the properties of materials (button “View Prop”). The material database is stored in three .m files (one for each type of material) and if you want to add custom materials, you must edit these files.</w:t>
+        <w:t xml:space="preserve">In the material tab you can set the material for slots, stator core, rotor core, flux barrier, shaft and rotor conductor (this field was used in some older version of </w:t>
+      </w:r>
+      <w:proofErr w:type="spellStart"/>
+      <w:r>
+        <w:t>SyR</w:t>
+      </w:r>
+      <w:proofErr w:type="spellEnd"/>
+      <w:r>
+        <w:t>-e, but now is not used). The material library is organized with one window (used to display the material names) and four button, used to show the names of iron material available, conductor material available, flux barrier material available and to show the properties of materials (button “View Prop”). The material database is stored in three .m files (one for each type of material) and if you want to add custom materials, you must edit these files.</w:t>
       </w:r>
     </w:p>
     <w:p>
@@ -5529,7 +6601,15 @@
     </w:p>
     <w:p>
       <w:r>
-        <w:t xml:space="preserve">Every time a parameter is modified a preview of the machine appears in the right side of SyR-e window. The “Save Machine” button allows to save the current machine configuration. Two files are created, a .mat file containing the </w:t>
+        <w:t xml:space="preserve">Every time a parameter is modified a preview of the machine appears in the right side of </w:t>
+      </w:r>
+      <w:proofErr w:type="spellStart"/>
+      <w:r>
+        <w:t>SyR</w:t>
+      </w:r>
+      <w:proofErr w:type="spellEnd"/>
+      <w:r>
+        <w:t xml:space="preserve">-e window. The “Save Machine” button allows to save the current machine configuration. Two files are created, a .mat file containing the </w:t>
       </w:r>
       <w:r>
         <w:t xml:space="preserve">current data set </w:t>
@@ -5538,19 +6618,51 @@
         <w:t xml:space="preserve">and a .fem file that is the machine model for finite element analysis with FEMM. The .mat file can be reloaded at any time using the open button at the top </w:t>
       </w:r>
       <w:r>
-        <w:t>left corner of SyR-e window. The FEMM model can be run manually or with the aid of the SyR-e “Post Processing” window.</w:t>
-      </w:r>
-    </w:p>
-    <w:p>
-      <w:r>
-        <w:t xml:space="preserve">“Empty \tmp folder” deletes all the files in the subfolder </w:t>
+        <w:t xml:space="preserve">left corner of </w:t>
+      </w:r>
+      <w:proofErr w:type="spellStart"/>
+      <w:r>
+        <w:t>SyR</w:t>
+      </w:r>
+      <w:proofErr w:type="spellEnd"/>
+      <w:r>
+        <w:t xml:space="preserve">-e window. The FEMM model can be run manually or with the aid of the </w:t>
+      </w:r>
+      <w:proofErr w:type="spellStart"/>
+      <w:r>
+        <w:t>SyR</w:t>
+      </w:r>
+      <w:proofErr w:type="spellEnd"/>
+      <w:r>
+        <w:t>-e “Post Processing” window.</w:t>
+      </w:r>
+    </w:p>
+    <w:p>
+      <w:r>
+        <w:t>“Empty \</w:t>
+      </w:r>
+      <w:proofErr w:type="spellStart"/>
+      <w:r>
+        <w:t>tmp</w:t>
+      </w:r>
+      <w:proofErr w:type="spellEnd"/>
+      <w:r>
+        <w:t xml:space="preserve"> folder” deletes all the files in the subfolder </w:t>
       </w:r>
       <w:r>
         <w:rPr>
           <w:i/>
         </w:rPr>
-        <w:t>\tmp</w:t>
-      </w:r>
+        <w:t>\</w:t>
+      </w:r>
+      <w:proofErr w:type="spellStart"/>
+      <w:r>
+        <w:rPr>
+          <w:i/>
+        </w:rPr>
+        <w:t>tmp</w:t>
+      </w:r>
+      <w:proofErr w:type="spellEnd"/>
       <w:r>
         <w:t>. Many files are temporary stored is this folder during optimization, and it is the good practice to empty the folder before each optimization run.</w:t>
       </w:r>
@@ -5576,7 +6688,35 @@
         <w:rPr>
           <w:lang w:val="en-GB"/>
         </w:rPr>
-        <w:t>In the main data window, there is also the “syrmDesign” button, which perform a parametric design of SyR motor according to [</w:t>
+        <w:t>In the main data window, there is also the “</w:t>
+      </w:r>
+      <w:proofErr w:type="spellStart"/>
+      <w:r>
+        <w:rPr>
+          <w:lang w:val="en-GB"/>
+        </w:rPr>
+        <w:t>syrmDesign</w:t>
+      </w:r>
+      <w:proofErr w:type="spellEnd"/>
+      <w:r>
+        <w:rPr>
+          <w:lang w:val="en-GB"/>
+        </w:rPr>
+        <w:t xml:space="preserve">” button, which perform a parametric design of </w:t>
+      </w:r>
+      <w:proofErr w:type="spellStart"/>
+      <w:r>
+        <w:rPr>
+          <w:lang w:val="en-GB"/>
+        </w:rPr>
+        <w:t>SyR</w:t>
+      </w:r>
+      <w:proofErr w:type="spellEnd"/>
+      <w:r>
+        <w:rPr>
+          <w:lang w:val="en-GB"/>
+        </w:rPr>
+        <w:t xml:space="preserve"> motor according to [</w:t>
       </w:r>
       <w:r>
         <w:rPr>
@@ -5681,7 +6821,35 @@
         <w:rPr>
           <w:lang w:val="en-GB"/>
         </w:rPr>
-        <w:t xml:space="preserve">Before to start the parametric analysis, the user must set the main data of the machine, plus the boundary of the parameters, the overload current during the analysis, the induction in the stator yoke iron (Bfe) and the tooth factor (kt) that define how the stator teeth are narrow. </w:t>
+        <w:t>Before to start the parametric analysis, the user must set the main data of the machine, plus the boundary of the parameters, the overload current during the analysis, the induction in the stator yoke iron (</w:t>
+      </w:r>
+      <w:proofErr w:type="spellStart"/>
+      <w:r>
+        <w:rPr>
+          <w:lang w:val="en-GB"/>
+        </w:rPr>
+        <w:t>Bfe</w:t>
+      </w:r>
+      <w:proofErr w:type="spellEnd"/>
+      <w:r>
+        <w:rPr>
+          <w:lang w:val="en-GB"/>
+        </w:rPr>
+        <w:t>) and the tooth factor (</w:t>
+      </w:r>
+      <w:proofErr w:type="spellStart"/>
+      <w:r>
+        <w:rPr>
+          <w:lang w:val="en-GB"/>
+        </w:rPr>
+        <w:t>kt</w:t>
+      </w:r>
+      <w:proofErr w:type="spellEnd"/>
+      <w:r>
+        <w:rPr>
+          <w:lang w:val="en-GB"/>
+        </w:rPr>
+        <w:t xml:space="preserve">) that define how the stator teeth are narrow. </w:t>
       </w:r>
     </w:p>
     <w:p>
@@ -5706,7 +6874,35 @@
         <w:rPr>
           <w:lang w:val="en-GB"/>
         </w:rPr>
-        <w:t xml:space="preserve"> push the syrmDesign button, the contour plot of torque and power factor appear in the x-b plane (or x-lm/g plane) and a machine can be selected and saved pushing on the preferred point of the plot.</w:t>
+        <w:t xml:space="preserve"> push the </w:t>
+      </w:r>
+      <w:proofErr w:type="spellStart"/>
+      <w:r>
+        <w:rPr>
+          <w:lang w:val="en-GB"/>
+        </w:rPr>
+        <w:t>syrmDesign</w:t>
+      </w:r>
+      <w:proofErr w:type="spellEnd"/>
+      <w:r>
+        <w:rPr>
+          <w:lang w:val="en-GB"/>
+        </w:rPr>
+        <w:t xml:space="preserve"> button, the contour plot of torque and power factor appear in the x-b plane (or x-</w:t>
+      </w:r>
+      <w:proofErr w:type="spellStart"/>
+      <w:r>
+        <w:rPr>
+          <w:lang w:val="en-GB"/>
+        </w:rPr>
+        <w:t>lm</w:t>
+      </w:r>
+      <w:proofErr w:type="spellEnd"/>
+      <w:r>
+        <w:rPr>
+          <w:lang w:val="en-GB"/>
+        </w:rPr>
+        <w:t>/g plane) and a machine can be selected and saved pushing on the preferred point of the plot.</w:t>
       </w:r>
     </w:p>
     <w:p>
@@ -5740,14 +6936,14 @@
         <w:rPr>
           <w:lang w:val="en-GB"/>
         </w:rPr>
-        <w:t xml:space="preserve">The optimization process consist of two parts: the evolution process </w:t>
+        <w:t xml:space="preserve">The optimization process consist of two parts: the evolution process and </w:t>
       </w:r>
       <w:r>
         <w:rPr>
           <w:lang w:val="en-GB"/>
         </w:rPr>
         <w:lastRenderedPageBreak/>
-        <w:t xml:space="preserve">and the re-evaluation of the Pareto front, with better accuracy than the evolution process. </w:t>
+        <w:t xml:space="preserve">the re-evaluation of the Pareto front, with better accuracy than the evolution process. </w:t>
       </w:r>
       <w:r>
         <w:t>Before pushing the “Optimize” button and start the optimization, t</w:t>
@@ -5823,7 +7019,21 @@
         <w:rPr>
           <w:lang w:val="en-GB"/>
         </w:rPr>
-        <w:t>Before to start the optimization, remember to delete the \tmp folder</w:t>
+        <w:t>Before to start the optimization, remember to delete the \</w:t>
+      </w:r>
+      <w:proofErr w:type="spellStart"/>
+      <w:r>
+        <w:rPr>
+          <w:lang w:val="en-GB"/>
+        </w:rPr>
+        <w:t>tmp</w:t>
+      </w:r>
+      <w:proofErr w:type="spellEnd"/>
+      <w:r>
+        <w:rPr>
+          <w:lang w:val="en-GB"/>
+        </w:rPr>
+        <w:t xml:space="preserve"> folder</w:t>
       </w:r>
       <w:r>
         <w:rPr>
@@ -6100,7 +7310,15 @@
     </w:p>
     <w:p>
       <w:r>
-        <w:t xml:space="preserve">In the definition of the search bounds and the number of variables to be included in the optimization process some preliminary test should be realized so to verify that the chosen search space does not contain unfeasible machines. For example, the sum of rotor radius and tooth length should be lower than the stator radius. This kind of checks are not executed automatically by SyR-e then a particular care must be used in the definition of bounds. A suggestion could be to start with bounds close to a machine with known performances so to gain experience and confidence with the software. </w:t>
+        <w:t xml:space="preserve">In the definition of the search bounds and the number of variables to be included in the optimization process some preliminary test should be realized so to verify that the chosen search space does not contain unfeasible machines. For example, the sum of rotor radius and tooth length should be lower than the stator radius. This kind of checks are not executed automatically by </w:t>
+      </w:r>
+      <w:proofErr w:type="spellStart"/>
+      <w:r>
+        <w:t>SyR</w:t>
+      </w:r>
+      <w:proofErr w:type="spellEnd"/>
+      <w:r>
+        <w:t xml:space="preserve">-e then a particular care must be used in the definition of bounds. A suggestion could be to start with bounds close to a machine with known performances so to gain experience and confidence with the software. </w:t>
       </w:r>
     </w:p>
     <w:p>
@@ -6188,7 +7406,11 @@
     </w:p>
     <w:p>
       <w:r>
-        <w:t>At the end of the optimization, a .mat file and a folder are created in the \results folder named according to the scheme OUT_</w:t>
+        <w:t xml:space="preserve">At the end of the optimization, a .mat file and a folder are created in the \results folder named according to the scheme </w:t>
+      </w:r>
+      <w:proofErr w:type="spellStart"/>
+      <w:r>
+        <w:t>OUT_</w:t>
       </w:r>
       <w:r>
         <w:rPr>
@@ -6205,6 +7427,7 @@
         </w:rPr>
         <w:t>time</w:t>
       </w:r>
+      <w:proofErr w:type="spellEnd"/>
       <w:r>
         <w:t xml:space="preserve"> where </w:t>
       </w:r>
@@ -6224,7 +7447,11 @@
         <w:t>time</w:t>
       </w:r>
       <w:r>
-        <w:t xml:space="preserve"> are taken when the optimization ends. The OUT_</w:t>
+        <w:t xml:space="preserve"> are taken when the optimization ends. The </w:t>
+      </w:r>
+      <w:proofErr w:type="spellStart"/>
+      <w:r>
+        <w:t>OUT_</w:t>
       </w:r>
       <w:r>
         <w:rPr>
@@ -6242,7 +7469,15 @@
         <w:t>time</w:t>
       </w:r>
       <w:r>
-        <w:t>.mat file contains the data set used to launch the optimization and a data structure called OUT with the main optimization results (Pareto front solutions and their performances). In the \results\OUT_</w:t>
+        <w:t>.mat</w:t>
+      </w:r>
+      <w:proofErr w:type="spellEnd"/>
+      <w:r>
+        <w:t xml:space="preserve"> file contains the data set used to launch the optimization and a data structure called OUT with the main optimization results (Pareto front solutions and their performances). In the \results\</w:t>
+      </w:r>
+      <w:proofErr w:type="spellStart"/>
+      <w:r>
+        <w:t>OUT_</w:t>
       </w:r>
       <w:r>
         <w:rPr>
@@ -6257,7 +7492,14 @@
         <w:rPr>
           <w:i/>
         </w:rPr>
-        <w:t xml:space="preserve">time </w:t>
+        <w:t>time</w:t>
+      </w:r>
+      <w:proofErr w:type="spellEnd"/>
+      <w:r>
+        <w:rPr>
+          <w:i/>
+        </w:rPr>
+        <w:t xml:space="preserve"> </w:t>
       </w:r>
       <w:r>
         <w:t>folder there are the .fem files relative to the final Pareto front machines, the .bmp images representing the same machines and some .fig files reporting the Pareto front and</w:t>
@@ -6365,11 +7607,19 @@
           <w:lang w:val="en-GB"/>
         </w:rPr>
       </w:pPr>
-      <w:r>
-        <w:rPr>
-          <w:lang w:val="en-GB"/>
-        </w:rPr>
-        <w:t>SyR-e post processing</w:t>
+      <w:proofErr w:type="spellStart"/>
+      <w:r>
+        <w:rPr>
+          <w:lang w:val="en-GB"/>
+        </w:rPr>
+        <w:t>SyR</w:t>
+      </w:r>
+      <w:proofErr w:type="spellEnd"/>
+      <w:r>
+        <w:rPr>
+          <w:lang w:val="en-GB"/>
+        </w:rPr>
+        <w:t>-e post processing</w:t>
       </w:r>
     </w:p>
     <w:p>
@@ -6377,7 +7627,15 @@
         <w:ind w:firstLine="360"/>
       </w:pPr>
       <w:r>
-        <w:t xml:space="preserve">The post processing is executed using the last SyR-e window. </w:t>
+        <w:t xml:space="preserve">The post processing is executed using the last </w:t>
+      </w:r>
+      <w:proofErr w:type="spellStart"/>
+      <w:r>
+        <w:t>SyR</w:t>
+      </w:r>
+      <w:proofErr w:type="spellEnd"/>
+      <w:r>
+        <w:t xml:space="preserve">-e window. </w:t>
       </w:r>
       <w:r>
         <w:t xml:space="preserve">The </w:t>
@@ -6406,12 +7664,14 @@
       <w:r>
         <w:t xml:space="preserve"> in </w:t>
       </w:r>
+      <w:proofErr w:type="spellStart"/>
       <w:r>
         <w:rPr>
           <w:i/>
         </w:rPr>
         <w:t>dq</w:t>
       </w:r>
+      <w:proofErr w:type="spellEnd"/>
       <w:r>
         <w:t xml:space="preserve"> coordinates and the </w:t>
       </w:r>
@@ -6473,8 +7733,11 @@
         <w:t xml:space="preserve">Note that the radial ribs are not re-calculated </w:t>
       </w:r>
       <w:r>
+        <w:t xml:space="preserve">considering permanent </w:t>
+      </w:r>
+      <w:r>
         <w:lastRenderedPageBreak/>
-        <w:t xml:space="preserve">considering permanent magnet mass </w:t>
+        <w:t xml:space="preserve">magnet mass </w:t>
       </w:r>
       <w:r>
         <w:t xml:space="preserve">during the post processing because the analysis will be executed starting from an existing .fem file. </w:t>
@@ -6485,7 +7748,15 @@
         <w:ind w:firstLine="360"/>
       </w:pPr>
       <w:r>
-        <w:t>There are three types of post-processing which SyR-e can perform:</w:t>
+        <w:t xml:space="preserve">There are three types of post-processing which </w:t>
+      </w:r>
+      <w:proofErr w:type="spellStart"/>
+      <w:r>
+        <w:t>SyR</w:t>
+      </w:r>
+      <w:proofErr w:type="spellEnd"/>
+      <w:r>
+        <w:t>-e can perform:</w:t>
       </w:r>
     </w:p>
     <w:p>
@@ -6537,7 +7808,15 @@
     </w:p>
     <w:p>
       <w:r>
-        <w:t xml:space="preserve">This is the standard evaluation of SyR-e: the machine is simulated with one condition of current, with the set rotor angular excursion and number of rotor position. The results of the evaluation are the fluxes, the torque and the internal power factor. In </w:t>
+        <w:t xml:space="preserve">This is the standard evaluation of </w:t>
+      </w:r>
+      <w:proofErr w:type="spellStart"/>
+      <w:r>
+        <w:t>SyR</w:t>
+      </w:r>
+      <w:proofErr w:type="spellEnd"/>
+      <w:r>
+        <w:t xml:space="preserve">-e: the machine is simulated with one condition of current, with the set rotor angular excursion and number of rotor position. The results of the evaluation are the fluxes, the torque and the internal power factor. In </w:t>
       </w:r>
       <w:r>
         <w:t>figure 10</w:t>
@@ -6631,7 +7910,15 @@
         <w:t xml:space="preserve"> - </w:t>
       </w:r>
       <w:r>
-        <w:t>Post Processing results in case of the analysis for a single current level and phase angle: torque and power factor (first column) and dq fluxes (second column).</w:t>
+        <w:t xml:space="preserve">Post Processing results in case of the analysis for a single current level and phase angle: torque and power factor (first column) and </w:t>
+      </w:r>
+      <w:proofErr w:type="spellStart"/>
+      <w:r>
+        <w:t>dq</w:t>
+      </w:r>
+      <w:proofErr w:type="spellEnd"/>
+      <w:r>
+        <w:t xml:space="preserve"> fluxes (second column).</w:t>
       </w:r>
     </w:p>
     <w:p>
@@ -6697,10 +7984,46 @@
         <w:rPr>
           <w:lang w:val="en-GB" w:eastAsia="it-IT"/>
         </w:rPr>
-        <w:t>In this evaluation, a grid of id and iq is used to evaluate the motor. The grid is a square grid and the maximum value (for id and iq) is the overload current and the number of points for each side of the grid is defined by the last parameter in this window (</w:t>
-      </w:r>
-      <w:r>
-        <w:t xml:space="preserve">“number of points in [0 Imax]”). To enable this function, the gamma must be set equal to 1000 (is a conventional number not related to current phase). At the end of post processing the results (average torque, torque ripple, and dq fluxes over the </w:t>
+        <w:t xml:space="preserve">In this evaluation, a grid of id and </w:t>
+      </w:r>
+      <w:proofErr w:type="spellStart"/>
+      <w:r>
+        <w:rPr>
+          <w:lang w:val="en-GB" w:eastAsia="it-IT"/>
+        </w:rPr>
+        <w:t>iq</w:t>
+      </w:r>
+      <w:proofErr w:type="spellEnd"/>
+      <w:r>
+        <w:rPr>
+          <w:lang w:val="en-GB" w:eastAsia="it-IT"/>
+        </w:rPr>
+        <w:t xml:space="preserve"> is used to evaluate the motor. The grid is a square grid and the maximum value (for id and </w:t>
+      </w:r>
+      <w:proofErr w:type="spellStart"/>
+      <w:r>
+        <w:rPr>
+          <w:lang w:val="en-GB" w:eastAsia="it-IT"/>
+        </w:rPr>
+        <w:t>iq</w:t>
+      </w:r>
+      <w:proofErr w:type="spellEnd"/>
+      <w:r>
+        <w:rPr>
+          <w:lang w:val="en-GB" w:eastAsia="it-IT"/>
+        </w:rPr>
+        <w:t>) is the overload current and the number of points for each side of the grid is defined by the last parameter in this window (</w:t>
+      </w:r>
+      <w:r>
+        <w:t xml:space="preserve">“number of points in [0 Imax]”). To enable this function, the gamma must be set equal to 1000 (is a conventional number not related to current phase). At the end of post processing the results (average torque, torque ripple, and </w:t>
+      </w:r>
+      <w:proofErr w:type="spellStart"/>
+      <w:r>
+        <w:t>dq</w:t>
+      </w:r>
+      <w:proofErr w:type="spellEnd"/>
+      <w:r>
+        <w:t xml:space="preserve"> fluxes over the </w:t>
       </w:r>
       <w:r>
         <w:rPr>
@@ -6719,7 +8042,14 @@
         <w:rPr>
           <w:i/>
         </w:rPr>
-        <w:t>-i</w:t>
+        <w:t>-</w:t>
+      </w:r>
+      <w:proofErr w:type="spellStart"/>
+      <w:r>
+        <w:rPr>
+          <w:i/>
+        </w:rPr>
+        <w:t>i</w:t>
       </w:r>
       <w:r>
         <w:rPr>
@@ -6728,8 +8058,17 @@
         </w:rPr>
         <w:t>q</w:t>
       </w:r>
-      <w:r>
-        <w:t xml:space="preserve"> plane) are interpolated in Matlab and displayed with a finer resolution. </w:t>
+      <w:proofErr w:type="spellEnd"/>
+      <w:r>
+        <w:t xml:space="preserve"> plane) are interpolated in </w:t>
+      </w:r>
+      <w:proofErr w:type="spellStart"/>
+      <w:r>
+        <w:t>Matlab</w:t>
+      </w:r>
+      <w:proofErr w:type="spellEnd"/>
+      <w:r>
+        <w:t xml:space="preserve"> and displayed with a finer resolution. </w:t>
       </w:r>
       <w:r>
         <w:t xml:space="preserve">In figure </w:t>
@@ -6740,6 +8079,8 @@
       <w:r>
         <w:t xml:space="preserve"> an example of the results.</w:t>
       </w:r>
+      <w:bookmarkStart w:id="0" w:name="_GoBack"/>
+      <w:bookmarkEnd w:id="0"/>
     </w:p>
     <w:p>
       <w:pPr>
@@ -6825,7 +8166,23 @@
         <w:t xml:space="preserve"> - </w:t>
       </w:r>
       <w:r>
-        <w:t>Post Processing results in case of the detailed analysis in the id-iq plane: dq fluxes (first column), average torque and torque ripple (second column).</w:t>
+        <w:t>Post Processing results in case of the detailed analysis in the id-</w:t>
+      </w:r>
+      <w:proofErr w:type="spellStart"/>
+      <w:r>
+        <w:t>iq</w:t>
+      </w:r>
+      <w:proofErr w:type="spellEnd"/>
+      <w:r>
+        <w:t xml:space="preserve"> plane: </w:t>
+      </w:r>
+      <w:proofErr w:type="spellStart"/>
+      <w:r>
+        <w:t>dq</w:t>
+      </w:r>
+      <w:proofErr w:type="spellEnd"/>
+      <w:r>
+        <w:t xml:space="preserve"> fluxes (first column), average torque and torque ripple (second column).</w:t>
       </w:r>
     </w:p>
     <w:p>
@@ -7121,7 +8478,21 @@
         <w:rPr>
           <w:iCs/>
         </w:rPr>
-        <w:t>Fast FEA method is used in SyR-e for iron loss calculation on stator. Therefore, just 1/3 stator iron elements are counted. Moreover, only 6 positions are evaluated to decrease the time consuming</w:t>
+        <w:t xml:space="preserve">Fast FEA method is used in </w:t>
+      </w:r>
+      <w:proofErr w:type="spellStart"/>
+      <w:r>
+        <w:rPr>
+          <w:iCs/>
+        </w:rPr>
+        <w:t>SyR</w:t>
+      </w:r>
+      <w:proofErr w:type="spellEnd"/>
+      <w:r>
+        <w:rPr>
+          <w:iCs/>
+        </w:rPr>
+        <w:t>-e for iron loss calculation on stator. Therefore, just 1/3 stator iron elements are counted. Moreover, only 6 positions are evaluated to decrease the time consuming</w:t>
       </w:r>
       <w:r>
         <w:rPr>
@@ -7216,9 +8587,11 @@
       <w:r>
         <w:t xml:space="preserve">This set of function (stored in the folder </w:t>
       </w:r>
+      <w:proofErr w:type="spellStart"/>
       <w:r>
         <w:t>syreManipulateMM</w:t>
       </w:r>
+      <w:proofErr w:type="spellEnd"/>
       <w:r>
         <w:t>) allow to manipulate the result of the flux and torque maps evaluation, obtaining:</w:t>
       </w:r>
@@ -7278,30 +8651,66 @@
           <w:lang w:val="en-GB"/>
         </w:rPr>
       </w:pPr>
-      <w:r>
-        <w:rPr>
-          <w:lang w:val="en-GB"/>
-        </w:rPr>
-        <w:t>SyR-e export</w:t>
-      </w:r>
-    </w:p>
-    <w:p>
-      <w:pPr>
-        <w:rPr>
-          <w:lang w:val="en-GB"/>
-        </w:rPr>
-      </w:pPr>
-      <w:r>
-        <w:rPr>
-          <w:lang w:val="en-GB"/>
-        </w:rPr>
-        <w:t xml:space="preserve">Standard SyR-e files are in .mat format and .fem format. </w:t>
-      </w:r>
-      <w:r>
-        <w:rPr>
-          <w:lang w:val="en-GB"/>
-        </w:rPr>
-        <w:t>There are some features to do the automatic export of the motor from SyR-e to other software. The export currently supported are:</w:t>
+      <w:proofErr w:type="spellStart"/>
+      <w:r>
+        <w:rPr>
+          <w:lang w:val="en-GB"/>
+        </w:rPr>
+        <w:t>SyR</w:t>
+      </w:r>
+      <w:proofErr w:type="spellEnd"/>
+      <w:r>
+        <w:rPr>
+          <w:lang w:val="en-GB"/>
+        </w:rPr>
+        <w:t>-e export</w:t>
+      </w:r>
+    </w:p>
+    <w:p>
+      <w:pPr>
+        <w:rPr>
+          <w:lang w:val="en-GB"/>
+        </w:rPr>
+      </w:pPr>
+      <w:r>
+        <w:rPr>
+          <w:lang w:val="en-GB"/>
+        </w:rPr>
+        <w:t xml:space="preserve">Standard </w:t>
+      </w:r>
+      <w:proofErr w:type="spellStart"/>
+      <w:r>
+        <w:rPr>
+          <w:lang w:val="en-GB"/>
+        </w:rPr>
+        <w:t>SyR</w:t>
+      </w:r>
+      <w:proofErr w:type="spellEnd"/>
+      <w:r>
+        <w:rPr>
+          <w:lang w:val="en-GB"/>
+        </w:rPr>
+        <w:t xml:space="preserve">-e files are in .mat format and .fem format. </w:t>
+      </w:r>
+      <w:r>
+        <w:rPr>
+          <w:lang w:val="en-GB"/>
+        </w:rPr>
+        <w:t xml:space="preserve">There are some features to do the automatic export of the motor from </w:t>
+      </w:r>
+      <w:proofErr w:type="spellStart"/>
+      <w:r>
+        <w:rPr>
+          <w:lang w:val="en-GB"/>
+        </w:rPr>
+        <w:t>SyR</w:t>
+      </w:r>
+      <w:proofErr w:type="spellEnd"/>
+      <w:r>
+        <w:rPr>
+          <w:lang w:val="en-GB"/>
+        </w:rPr>
+        <w:t>-e to other software. The export currently supported are:</w:t>
       </w:r>
     </w:p>
     <w:p>
@@ -7319,7 +8728,63 @@
         <w:rPr>
           <w:lang w:val="en-GB"/>
         </w:rPr>
-        <w:t>File .dxf: is useful to export the draw in other CAD or FEA software, like MagNet, SolidWorks, AutoCAD, and other. The function is in \syreExport and is called SyreToDxf.</w:t>
+        <w:t>File .</w:t>
+      </w:r>
+      <w:proofErr w:type="spellStart"/>
+      <w:r>
+        <w:rPr>
+          <w:lang w:val="en-GB"/>
+        </w:rPr>
+        <w:t>dxf</w:t>
+      </w:r>
+      <w:proofErr w:type="spellEnd"/>
+      <w:r>
+        <w:rPr>
+          <w:lang w:val="en-GB"/>
+        </w:rPr>
+        <w:t xml:space="preserve">: is useful to export the draw in other CAD or FEA software, like </w:t>
+      </w:r>
+      <w:proofErr w:type="spellStart"/>
+      <w:r>
+        <w:rPr>
+          <w:lang w:val="en-GB"/>
+        </w:rPr>
+        <w:t>MagNet</w:t>
+      </w:r>
+      <w:proofErr w:type="spellEnd"/>
+      <w:r>
+        <w:rPr>
+          <w:lang w:val="en-GB"/>
+        </w:rPr>
+        <w:t>, SolidWorks, AutoCAD, and other. The function is in \</w:t>
+      </w:r>
+      <w:proofErr w:type="spellStart"/>
+      <w:r>
+        <w:rPr>
+          <w:lang w:val="en-GB"/>
+        </w:rPr>
+        <w:t>syreExport</w:t>
+      </w:r>
+      <w:proofErr w:type="spellEnd"/>
+      <w:r>
+        <w:rPr>
+          <w:lang w:val="en-GB"/>
+        </w:rPr>
+        <w:t xml:space="preserve"> and is called </w:t>
+      </w:r>
+      <w:proofErr w:type="spellStart"/>
+      <w:r>
+        <w:rPr>
+          <w:lang w:val="en-GB"/>
+        </w:rPr>
+        <w:t>SyreToDxf</w:t>
+      </w:r>
+      <w:proofErr w:type="spellEnd"/>
+      <w:r>
+        <w:rPr>
+          <w:lang w:val="en-GB"/>
+        </w:rPr>
+        <w:t>.</w:t>
       </w:r>
     </w:p>
     <w:p>
@@ -7333,11 +8798,89 @@
           <w:lang w:val="en-GB"/>
         </w:rPr>
       </w:pPr>
-      <w:r>
-        <w:rPr>
-          <w:lang w:val="en-GB"/>
-        </w:rPr>
-        <w:t>MagNet: is like the post-processing with FEMM, but use MagNet. First the .dxf file must be created, and then the functions is BuildMachine.m (do create MagNet file) and RUN_SIM.m (to perform the post processing)</w:t>
+      <w:proofErr w:type="spellStart"/>
+      <w:r>
+        <w:rPr>
+          <w:lang w:val="en-GB"/>
+        </w:rPr>
+        <w:t>MagNet</w:t>
+      </w:r>
+      <w:proofErr w:type="spellEnd"/>
+      <w:r>
+        <w:rPr>
+          <w:lang w:val="en-GB"/>
+        </w:rPr>
+        <w:t xml:space="preserve">: is like the post-processing with FEMM, but use </w:t>
+      </w:r>
+      <w:proofErr w:type="spellStart"/>
+      <w:r>
+        <w:rPr>
+          <w:lang w:val="en-GB"/>
+        </w:rPr>
+        <w:t>MagNet</w:t>
+      </w:r>
+      <w:proofErr w:type="spellEnd"/>
+      <w:r>
+        <w:rPr>
+          <w:lang w:val="en-GB"/>
+        </w:rPr>
+        <w:t>. First the .</w:t>
+      </w:r>
+      <w:proofErr w:type="spellStart"/>
+      <w:r>
+        <w:rPr>
+          <w:lang w:val="en-GB"/>
+        </w:rPr>
+        <w:t>dxf</w:t>
+      </w:r>
+      <w:proofErr w:type="spellEnd"/>
+      <w:r>
+        <w:rPr>
+          <w:lang w:val="en-GB"/>
+        </w:rPr>
+        <w:t xml:space="preserve"> file must be created, and then the functions is </w:t>
+      </w:r>
+      <w:proofErr w:type="spellStart"/>
+      <w:r>
+        <w:rPr>
+          <w:lang w:val="en-GB"/>
+        </w:rPr>
+        <w:t>BuildMachine.m</w:t>
+      </w:r>
+      <w:proofErr w:type="spellEnd"/>
+      <w:r>
+        <w:rPr>
+          <w:lang w:val="en-GB"/>
+        </w:rPr>
+        <w:t xml:space="preserve"> (do create </w:t>
+      </w:r>
+      <w:proofErr w:type="spellStart"/>
+      <w:r>
+        <w:rPr>
+          <w:lang w:val="en-GB"/>
+        </w:rPr>
+        <w:t>MagNet</w:t>
+      </w:r>
+      <w:proofErr w:type="spellEnd"/>
+      <w:r>
+        <w:rPr>
+          <w:lang w:val="en-GB"/>
+        </w:rPr>
+        <w:t xml:space="preserve"> file) and </w:t>
+      </w:r>
+      <w:proofErr w:type="spellStart"/>
+      <w:r>
+        <w:rPr>
+          <w:lang w:val="en-GB"/>
+        </w:rPr>
+        <w:t>RUN_SIM.m</w:t>
+      </w:r>
+      <w:proofErr w:type="spellEnd"/>
+      <w:r>
+        <w:rPr>
+          <w:lang w:val="en-GB"/>
+        </w:rPr>
+        <w:t xml:space="preserve"> (to perform the post processing)</w:t>
       </w:r>
     </w:p>
     <w:p>
@@ -7368,13 +8911,69 @@
         <w:rPr>
           <w:lang w:val="en-GB"/>
         </w:rPr>
-        <w:t>Octave users cannot use the GUI and must find their way to the direct use of the major scripts of SyR-e.</w:t>
-      </w:r>
-      <w:r>
-        <w:rPr>
-          <w:lang w:val="en-GB"/>
-        </w:rPr>
-        <w:t xml:space="preserve"> Plus the use of SyR-e without GUI can be useful for Matlab users which want to automatize some function of SyR-e. </w:t>
+        <w:t xml:space="preserve">Octave users cannot use the GUI and must find their way to the direct use of the major scripts of </w:t>
+      </w:r>
+      <w:proofErr w:type="spellStart"/>
+      <w:r>
+        <w:rPr>
+          <w:lang w:val="en-GB"/>
+        </w:rPr>
+        <w:t>SyR</w:t>
+      </w:r>
+      <w:proofErr w:type="spellEnd"/>
+      <w:r>
+        <w:rPr>
+          <w:lang w:val="en-GB"/>
+        </w:rPr>
+        <w:t>-e.</w:t>
+      </w:r>
+      <w:r>
+        <w:rPr>
+          <w:lang w:val="en-GB"/>
+        </w:rPr>
+        <w:t xml:space="preserve"> Plus the use of </w:t>
+      </w:r>
+      <w:proofErr w:type="spellStart"/>
+      <w:r>
+        <w:rPr>
+          <w:lang w:val="en-GB"/>
+        </w:rPr>
+        <w:t>SyR</w:t>
+      </w:r>
+      <w:proofErr w:type="spellEnd"/>
+      <w:r>
+        <w:rPr>
+          <w:lang w:val="en-GB"/>
+        </w:rPr>
+        <w:t xml:space="preserve">-e without GUI can be useful for </w:t>
+      </w:r>
+      <w:proofErr w:type="spellStart"/>
+      <w:r>
+        <w:rPr>
+          <w:lang w:val="en-GB"/>
+        </w:rPr>
+        <w:t>Matlab</w:t>
+      </w:r>
+      <w:proofErr w:type="spellEnd"/>
+      <w:r>
+        <w:rPr>
+          <w:lang w:val="en-GB"/>
+        </w:rPr>
+        <w:t xml:space="preserve"> users which want to automatize some function of </w:t>
+      </w:r>
+      <w:proofErr w:type="spellStart"/>
+      <w:r>
+        <w:rPr>
+          <w:lang w:val="en-GB"/>
+        </w:rPr>
+        <w:t>SyR</w:t>
+      </w:r>
+      <w:proofErr w:type="spellEnd"/>
+      <w:r>
+        <w:rPr>
+          <w:lang w:val="en-GB"/>
+        </w:rPr>
+        <w:t xml:space="preserve">-e. </w:t>
       </w:r>
       <w:r>
         <w:rPr>
@@ -7386,7 +8985,21 @@
         <w:rPr>
           <w:lang w:val="en-GB"/>
         </w:rPr>
-        <w:t>Here the expert user can find the advanced function that allow to use SyR-e without GUI.</w:t>
+        <w:t xml:space="preserve">Here the expert user can find the advanced function that allow to use </w:t>
+      </w:r>
+      <w:proofErr w:type="spellStart"/>
+      <w:r>
+        <w:rPr>
+          <w:lang w:val="en-GB"/>
+        </w:rPr>
+        <w:t>SyR</w:t>
+      </w:r>
+      <w:proofErr w:type="spellEnd"/>
+      <w:r>
+        <w:rPr>
+          <w:lang w:val="en-GB"/>
+        </w:rPr>
+        <w:t>-e without GUI.</w:t>
       </w:r>
     </w:p>
     <w:p>
@@ -7400,24 +9013,40 @@
           <w:lang w:val="en-GB"/>
         </w:rPr>
       </w:pPr>
+      <w:proofErr w:type="spellStart"/>
       <w:r>
         <w:rPr>
           <w:lang w:val="en-GB"/>
         </w:rPr>
         <w:t>manual_dataSet.m</w:t>
       </w:r>
-    </w:p>
-    <w:p>
-      <w:pPr>
-        <w:rPr>
-          <w:lang w:val="en-GB"/>
-        </w:rPr>
-      </w:pPr>
-      <w:r>
-        <w:rPr>
-          <w:lang w:val="en-GB"/>
-        </w:rPr>
-        <w:t>In this script produce a dataSet structure, similar to the one produced by the GUI. Is the input for the no-GUI users.</w:t>
+      <w:proofErr w:type="spellEnd"/>
+    </w:p>
+    <w:p>
+      <w:pPr>
+        <w:rPr>
+          <w:lang w:val="en-GB"/>
+        </w:rPr>
+      </w:pPr>
+      <w:r>
+        <w:rPr>
+          <w:lang w:val="en-GB"/>
+        </w:rPr>
+        <w:t xml:space="preserve">In this script produce a </w:t>
+      </w:r>
+      <w:proofErr w:type="spellStart"/>
+      <w:r>
+        <w:rPr>
+          <w:lang w:val="en-GB"/>
+        </w:rPr>
+        <w:t>dataSet</w:t>
+      </w:r>
+      <w:proofErr w:type="spellEnd"/>
+      <w:r>
+        <w:rPr>
+          <w:lang w:val="en-GB"/>
+        </w:rPr>
+        <w:t xml:space="preserve"> structure, similar to the one produced by the GUI. Is the input for the no-GUI users.</w:t>
       </w:r>
     </w:p>
     <w:p>
@@ -7431,24 +9060,116 @@
           <w:lang w:val="en-GB"/>
         </w:rPr>
       </w:pPr>
-      <w:r>
-        <w:rPr>
-          <w:lang w:val="en-GB"/>
-        </w:rPr>
-        <w:t>DrawMachineScript(dataSet,pathname,filename)</w:t>
-      </w:r>
-    </w:p>
-    <w:p>
-      <w:pPr>
-        <w:rPr>
-          <w:lang w:val="en-GB"/>
-        </w:rPr>
-      </w:pPr>
-      <w:r>
-        <w:rPr>
-          <w:lang w:val="en-GB"/>
-        </w:rPr>
-        <w:t>This function allow to save the motor described by the structure dataSet in the selected pathname and with the selected filename. If no input are used, the dataSet is evaluated by manual_dataSet.m, the directory is the SyR-e directory and the name is “newmachine.mat”.</w:t>
+      <w:proofErr w:type="spellStart"/>
+      <w:r>
+        <w:rPr>
+          <w:lang w:val="en-GB"/>
+        </w:rPr>
+        <w:t>DrawMachineScript</w:t>
+      </w:r>
+      <w:proofErr w:type="spellEnd"/>
+      <w:r>
+        <w:rPr>
+          <w:lang w:val="en-GB"/>
+        </w:rPr>
+        <w:t>(</w:t>
+      </w:r>
+      <w:proofErr w:type="spellStart"/>
+      <w:r>
+        <w:rPr>
+          <w:lang w:val="en-GB"/>
+        </w:rPr>
+        <w:t>dataSet,pathname,filename</w:t>
+      </w:r>
+      <w:proofErr w:type="spellEnd"/>
+      <w:r>
+        <w:rPr>
+          <w:lang w:val="en-GB"/>
+        </w:rPr>
+        <w:t>)</w:t>
+      </w:r>
+    </w:p>
+    <w:p>
+      <w:pPr>
+        <w:rPr>
+          <w:lang w:val="en-GB"/>
+        </w:rPr>
+      </w:pPr>
+      <w:r>
+        <w:rPr>
+          <w:lang w:val="en-GB"/>
+        </w:rPr>
+        <w:t xml:space="preserve">This function allow to save the motor described by the structure </w:t>
+      </w:r>
+      <w:proofErr w:type="spellStart"/>
+      <w:r>
+        <w:rPr>
+          <w:lang w:val="en-GB"/>
+        </w:rPr>
+        <w:t>dataSet</w:t>
+      </w:r>
+      <w:proofErr w:type="spellEnd"/>
+      <w:r>
+        <w:rPr>
+          <w:lang w:val="en-GB"/>
+        </w:rPr>
+        <w:t xml:space="preserve"> in the selected pathname and with the selected filename. If no input are used, the </w:t>
+      </w:r>
+      <w:proofErr w:type="spellStart"/>
+      <w:r>
+        <w:rPr>
+          <w:lang w:val="en-GB"/>
+        </w:rPr>
+        <w:t>dataSet</w:t>
+      </w:r>
+      <w:proofErr w:type="spellEnd"/>
+      <w:r>
+        <w:rPr>
+          <w:lang w:val="en-GB"/>
+        </w:rPr>
+        <w:t xml:space="preserve"> is evaluated by </w:t>
+      </w:r>
+      <w:proofErr w:type="spellStart"/>
+      <w:r>
+        <w:rPr>
+          <w:lang w:val="en-GB"/>
+        </w:rPr>
+        <w:t>manual_dataSet.m</w:t>
+      </w:r>
+      <w:proofErr w:type="spellEnd"/>
+      <w:r>
+        <w:rPr>
+          <w:lang w:val="en-GB"/>
+        </w:rPr>
+        <w:t xml:space="preserve">, the directory is the </w:t>
+      </w:r>
+      <w:proofErr w:type="spellStart"/>
+      <w:r>
+        <w:rPr>
+          <w:lang w:val="en-GB"/>
+        </w:rPr>
+        <w:t>SyR</w:t>
+      </w:r>
+      <w:proofErr w:type="spellEnd"/>
+      <w:r>
+        <w:rPr>
+          <w:lang w:val="en-GB"/>
+        </w:rPr>
+        <w:t>-e directory and the name is “</w:t>
+      </w:r>
+      <w:proofErr w:type="spellStart"/>
+      <w:r>
+        <w:rPr>
+          <w:lang w:val="en-GB"/>
+        </w:rPr>
+        <w:t>newmachine.mat</w:t>
+      </w:r>
+      <w:proofErr w:type="spellEnd"/>
+      <w:r>
+        <w:rPr>
+          <w:lang w:val="en-GB"/>
+        </w:rPr>
+        <w:t>”.</w:t>
       </w:r>
     </w:p>
     <w:p>
@@ -7462,24 +9183,74 @@
           <w:lang w:val="en-GB"/>
         </w:rPr>
       </w:pPr>
-      <w:r>
-        <w:rPr>
-          <w:lang w:val="en-GB"/>
-        </w:rPr>
-        <w:t>MODEstart(pathname,filename)</w:t>
-      </w:r>
-    </w:p>
-    <w:p>
-      <w:pPr>
-        <w:rPr>
-          <w:lang w:val="en-GB"/>
-        </w:rPr>
-      </w:pPr>
-      <w:r>
-        <w:rPr>
-          <w:lang w:val="en-GB"/>
-        </w:rPr>
-        <w:t>With this function, you can run the optimization. If you run the function without inputs, the base setting are the ones stored in manual_dataSet.m. Else, if you put a correct pathname and filename, the base motor will be the selected motor, and in MODEstart you can change the parameters of the optimization.</w:t>
+      <w:proofErr w:type="spellStart"/>
+      <w:r>
+        <w:rPr>
+          <w:lang w:val="en-GB"/>
+        </w:rPr>
+        <w:t>MODEstart</w:t>
+      </w:r>
+      <w:proofErr w:type="spellEnd"/>
+      <w:r>
+        <w:rPr>
+          <w:lang w:val="en-GB"/>
+        </w:rPr>
+        <w:t>(</w:t>
+      </w:r>
+      <w:proofErr w:type="spellStart"/>
+      <w:r>
+        <w:rPr>
+          <w:lang w:val="en-GB"/>
+        </w:rPr>
+        <w:t>pathname,filename</w:t>
+      </w:r>
+      <w:proofErr w:type="spellEnd"/>
+      <w:r>
+        <w:rPr>
+          <w:lang w:val="en-GB"/>
+        </w:rPr>
+        <w:t>)</w:t>
+      </w:r>
+    </w:p>
+    <w:p>
+      <w:pPr>
+        <w:rPr>
+          <w:lang w:val="en-GB"/>
+        </w:rPr>
+      </w:pPr>
+      <w:r>
+        <w:rPr>
+          <w:lang w:val="en-GB"/>
+        </w:rPr>
+        <w:t xml:space="preserve">With this function, you can run the optimization. If you run the function without inputs, the base setting are the ones stored in </w:t>
+      </w:r>
+      <w:proofErr w:type="spellStart"/>
+      <w:r>
+        <w:rPr>
+          <w:lang w:val="en-GB"/>
+        </w:rPr>
+        <w:t>manual_dataSet.m</w:t>
+      </w:r>
+      <w:proofErr w:type="spellEnd"/>
+      <w:r>
+        <w:rPr>
+          <w:lang w:val="en-GB"/>
+        </w:rPr>
+        <w:t xml:space="preserve">. Else, if you put a correct pathname and filename, the base motor will be the selected motor, and in </w:t>
+      </w:r>
+      <w:proofErr w:type="spellStart"/>
+      <w:r>
+        <w:rPr>
+          <w:lang w:val="en-GB"/>
+        </w:rPr>
+        <w:t>MODEstart</w:t>
+      </w:r>
+      <w:proofErr w:type="spellEnd"/>
+      <w:r>
+        <w:rPr>
+          <w:lang w:val="en-GB"/>
+        </w:rPr>
+        <w:t xml:space="preserve"> you can change the parameters of the optimization.</w:t>
       </w:r>
     </w:p>
     <w:p>
@@ -7493,12 +9264,34 @@
           <w:lang w:val="en-GB"/>
         </w:rPr>
       </w:pPr>
+      <w:proofErr w:type="spellStart"/>
       <w:r>
         <w:rPr>
           <w:lang w:val="en-GB"/>
         </w:rPr>
         <w:lastRenderedPageBreak/>
-        <w:t>post_proc_single_motor(dataSet)</w:t>
+        <w:t>post_proc_single_motor</w:t>
+      </w:r>
+      <w:proofErr w:type="spellEnd"/>
+      <w:r>
+        <w:rPr>
+          <w:lang w:val="en-GB"/>
+        </w:rPr>
+        <w:t>(</w:t>
+      </w:r>
+      <w:proofErr w:type="spellStart"/>
+      <w:r>
+        <w:rPr>
+          <w:lang w:val="en-GB"/>
+        </w:rPr>
+        <w:t>dataSet</w:t>
+      </w:r>
+      <w:proofErr w:type="spellEnd"/>
+      <w:r>
+        <w:rPr>
+          <w:lang w:val="en-GB"/>
+        </w:rPr>
+        <w:t>)</w:t>
       </w:r>
     </w:p>
     <w:p>
@@ -7694,7 +9487,21 @@
         <w:rPr>
           <w:lang w:val="en-GB"/>
         </w:rPr>
-        <w:t>A SyR and IPM machine design methodology assisted by optimization algorithms</w:t>
+        <w:t xml:space="preserve">A </w:t>
+      </w:r>
+      <w:proofErr w:type="spellStart"/>
+      <w:r>
+        <w:rPr>
+          <w:lang w:val="en-GB"/>
+        </w:rPr>
+        <w:t>SyR</w:t>
+      </w:r>
+      <w:proofErr w:type="spellEnd"/>
+      <w:r>
+        <w:rPr>
+          <w:lang w:val="en-GB"/>
+        </w:rPr>
+        <w:t xml:space="preserve"> and IPM machine design methodology assisted by optimization algorithms</w:t>
       </w:r>
       <w:r>
         <w:rPr>
@@ -7802,15 +9609,47 @@
         <w:spacing w:after="0"/>
       </w:pPr>
       <w:r>
-        <w:t>A. Zamuda, J. Brest, B. Boskovi ˇ c, and V. ´ Zumer, “</w:t>
-      </w:r>
-      <w:bookmarkStart w:id="0" w:name="OLE_LINK34"/>
-      <w:bookmarkStart w:id="1" w:name="OLE_LINK35"/>
-      <w:r>
-        <w:t>Differential Evolution for Multiobjective Optimization with Self Adaptation</w:t>
-      </w:r>
-      <w:bookmarkEnd w:id="0"/>
+        <w:t xml:space="preserve">A. </w:t>
+      </w:r>
+      <w:proofErr w:type="spellStart"/>
+      <w:r>
+        <w:t>Zamuda</w:t>
+      </w:r>
+      <w:proofErr w:type="spellEnd"/>
+      <w:r>
+        <w:t xml:space="preserve">, J. Brest, B. </w:t>
+      </w:r>
+      <w:proofErr w:type="spellStart"/>
+      <w:r>
+        <w:t>Boskovi</w:t>
+      </w:r>
+      <w:proofErr w:type="spellEnd"/>
+      <w:r>
+        <w:t xml:space="preserve"> ˇ c, and V. ´ </w:t>
+      </w:r>
+      <w:proofErr w:type="spellStart"/>
+      <w:r>
+        <w:t>Zumer</w:t>
+      </w:r>
+      <w:proofErr w:type="spellEnd"/>
+      <w:r>
+        <w:t>, “</w:t>
+      </w:r>
+      <w:bookmarkStart w:id="1" w:name="OLE_LINK34"/>
+      <w:bookmarkStart w:id="2" w:name="OLE_LINK35"/>
+      <w:r>
+        <w:t xml:space="preserve">Differential Evolution for </w:t>
+      </w:r>
+      <w:proofErr w:type="spellStart"/>
+      <w:r>
+        <w:t>Multiobjective</w:t>
+      </w:r>
+      <w:proofErr w:type="spellEnd"/>
+      <w:r>
+        <w:t xml:space="preserve"> Optimization with Self Adaptation</w:t>
+      </w:r>
       <w:bookmarkEnd w:id="1"/>
+      <w:bookmarkEnd w:id="2"/>
       <w:r>
         <w:t xml:space="preserve">,” in 2007 IEEE Congress on Evolutionary Computation CEC 2007. </w:t>
       </w:r>
@@ -7827,7 +9666,39 @@
         <w:spacing w:after="0"/>
       </w:pPr>
       <w:r>
-        <w:t xml:space="preserve">A. Boglietti, A. Cavagnino, M. Lazzari and M. Pastorelli, "A simplified thermal model for variable-speed self-cooled industrial induction motor," in </w:t>
+        <w:t xml:space="preserve">A. </w:t>
+      </w:r>
+      <w:proofErr w:type="spellStart"/>
+      <w:r>
+        <w:t>Boglietti</w:t>
+      </w:r>
+      <w:proofErr w:type="spellEnd"/>
+      <w:r>
+        <w:t xml:space="preserve">, A. </w:t>
+      </w:r>
+      <w:proofErr w:type="spellStart"/>
+      <w:r>
+        <w:t>Cavagnino</w:t>
+      </w:r>
+      <w:proofErr w:type="spellEnd"/>
+      <w:r>
+        <w:t xml:space="preserve">, M. </w:t>
+      </w:r>
+      <w:proofErr w:type="spellStart"/>
+      <w:r>
+        <w:t>Lazzari</w:t>
+      </w:r>
+      <w:proofErr w:type="spellEnd"/>
+      <w:r>
+        <w:t xml:space="preserve"> and M. </w:t>
+      </w:r>
+      <w:proofErr w:type="spellStart"/>
+      <w:r>
+        <w:t>Pastorelli</w:t>
+      </w:r>
+      <w:proofErr w:type="spellEnd"/>
+      <w:r>
+        <w:t xml:space="preserve">, "A simplified thermal model for variable-speed self-cooled industrial induction motor," in </w:t>
       </w:r>
       <w:r>
         <w:rPr>
@@ -7836,12 +9707,7 @@
         <w:t>IEEE Transactions on Industry Applications</w:t>
       </w:r>
       <w:r>
-        <w:t>, vol. 39, no. 4, pp. 945-9</w:t>
-      </w:r>
-      <w:bookmarkStart w:id="2" w:name="_GoBack"/>
-      <w:bookmarkEnd w:id="2"/>
-      <w:r>
-        <w:t>52, July-Aug. 2003.</w:t>
+        <w:t>, vol. 39, no. 4, pp. 945-952, July-Aug. 2003.</w:t>
       </w:r>
     </w:p>
     <w:p>
@@ -7853,7 +9719,47 @@
         <w:spacing w:after="0"/>
       </w:pPr>
       <w:r>
-        <w:t>I. Boldea, T. Fulcao, T.A. Lipo, L. Malesani, T.J.E. Miller, A. Vagati, “Synchronous Reluctance Motors and Drives, A New Alternative</w:t>
+        <w:t xml:space="preserve">I. </w:t>
+      </w:r>
+      <w:proofErr w:type="spellStart"/>
+      <w:r>
+        <w:t>Boldea</w:t>
+      </w:r>
+      <w:proofErr w:type="spellEnd"/>
+      <w:r>
+        <w:t xml:space="preserve">, T. </w:t>
+      </w:r>
+      <w:proofErr w:type="spellStart"/>
+      <w:r>
+        <w:t>Fulcao</w:t>
+      </w:r>
+      <w:proofErr w:type="spellEnd"/>
+      <w:r>
+        <w:t xml:space="preserve">, T.A. </w:t>
+      </w:r>
+      <w:proofErr w:type="spellStart"/>
+      <w:r>
+        <w:t>Lipo</w:t>
+      </w:r>
+      <w:proofErr w:type="spellEnd"/>
+      <w:r>
+        <w:t xml:space="preserve">, L. </w:t>
+      </w:r>
+      <w:proofErr w:type="spellStart"/>
+      <w:r>
+        <w:t>Malesani</w:t>
+      </w:r>
+      <w:proofErr w:type="spellEnd"/>
+      <w:r>
+        <w:t xml:space="preserve">, T.J.E. Miller, A. </w:t>
+      </w:r>
+      <w:proofErr w:type="spellStart"/>
+      <w:r>
+        <w:t>Vagati</w:t>
+      </w:r>
+      <w:proofErr w:type="spellEnd"/>
+      <w:r>
+        <w:t>, “Synchronous Reluctance Motors and Drives, A New Alternative</w:t>
       </w:r>
       <w:r>
         <w:t>,</w:t>
@@ -7886,7 +9792,31 @@
         <w:spacing w:after="0"/>
       </w:pPr>
       <w:r>
-        <w:t>G. Y. Sizov, D. M. Ionel and N. A. O. Demerdash, "Modeling and Parametric Design of Permanent-Magnet AC Machines Using Computationally Efficient Finite-Element Analysis," in </w:t>
+        <w:t xml:space="preserve">G. Y. </w:t>
+      </w:r>
+      <w:proofErr w:type="spellStart"/>
+      <w:r>
+        <w:t>Sizov</w:t>
+      </w:r>
+      <w:proofErr w:type="spellEnd"/>
+      <w:r>
+        <w:t xml:space="preserve">, D. M. </w:t>
+      </w:r>
+      <w:proofErr w:type="spellStart"/>
+      <w:r>
+        <w:t>Ionel</w:t>
+      </w:r>
+      <w:proofErr w:type="spellEnd"/>
+      <w:r>
+        <w:t xml:space="preserve"> and N. A. O. </w:t>
+      </w:r>
+      <w:proofErr w:type="spellStart"/>
+      <w:r>
+        <w:t>Demerdash</w:t>
+      </w:r>
+      <w:proofErr w:type="spellEnd"/>
+      <w:r>
+        <w:t>, "Modeling and Parametric Design of Permanent-Magnet AC Machines Using Computationally Efficient Finite-Element Analysis," in </w:t>
       </w:r>
       <w:r>
         <w:rPr>
@@ -7911,8 +9841,13 @@
       <w:pPr>
         <w:ind w:left="360"/>
       </w:pPr>
-      <w:r>
-        <w:t>SyR-e was made possible thanks to the contribution of several colleagues, students and friends that collaborated to the development of t</w:t>
+      <w:proofErr w:type="spellStart"/>
+      <w:r>
+        <w:t>SyR</w:t>
+      </w:r>
+      <w:proofErr w:type="spellEnd"/>
+      <w:r>
+        <w:t>-e was made possible thanks to the contribution of several colleagues, students and friends that collaborated to the development of t</w:t>
       </w:r>
       <w:r>
         <w:t>he project.</w:t>
@@ -7929,8 +9864,13 @@
         <w:t>credit</w:t>
       </w:r>
       <w:r>
-        <w:t xml:space="preserve"> goes to Irene Bedino</w:t>
-      </w:r>
+        <w:t xml:space="preserve"> goes to Irene </w:t>
+      </w:r>
+      <w:proofErr w:type="spellStart"/>
+      <w:r>
+        <w:t>Bedino</w:t>
+      </w:r>
+      <w:proofErr w:type="spellEnd"/>
       <w:r>
         <w:t>, author of the original</w:t>
       </w:r>
@@ -7944,7 +9884,15 @@
         <w:t xml:space="preserve"> of the</w:t>
       </w:r>
       <w:r>
-        <w:t xml:space="preserve"> SyR-e</w:t>
+        <w:t xml:space="preserve"> </w:t>
+      </w:r>
+      <w:proofErr w:type="spellStart"/>
+      <w:r>
+        <w:t>SyR</w:t>
+      </w:r>
+      <w:proofErr w:type="spellEnd"/>
+      <w:r>
+        <w:t>-e</w:t>
       </w:r>
       <w:r>
         <w:t xml:space="preserve"> logo.</w:t>
@@ -7962,7 +9910,7 @@
 </file>
 
 <file path=word/endnotes.xml><?xml version="1.0" encoding="utf-8"?>
-<w:endnotes xmlns:wpc="http://schemas.microsoft.com/office/word/2010/wordprocessingCanvas" xmlns:mc="http://schemas.openxmlformats.org/markup-compatibility/2006" xmlns:o="urn:schemas-microsoft-com:office:office" xmlns:r="http://schemas.openxmlformats.org/officeDocument/2006/relationships" xmlns:m="http://schemas.openxmlformats.org/officeDocument/2006/math" xmlns:v="urn:schemas-microsoft-com:vml" xmlns:wp14="http://schemas.microsoft.com/office/word/2010/wordprocessingDrawing" xmlns:wp="http://schemas.openxmlformats.org/drawingml/2006/wordprocessingDrawing" xmlns:w10="urn:schemas-microsoft-com:office:word" xmlns:w="http://schemas.openxmlformats.org/wordprocessingml/2006/main" xmlns:w14="http://schemas.microsoft.com/office/word/2010/wordml" xmlns:w15="http://schemas.microsoft.com/office/word/2012/wordml" xmlns:wpg="http://schemas.microsoft.com/office/word/2010/wordprocessingGroup" xmlns:wpi="http://schemas.microsoft.com/office/word/2010/wordprocessingInk" xmlns:wne="http://schemas.microsoft.com/office/word/2006/wordml" xmlns:wps="http://schemas.microsoft.com/office/word/2010/wordprocessingShape" mc:Ignorable="w14 w15 wp14">
+<w:endnotes xmlns:wpc="http://schemas.microsoft.com/office/word/2010/wordprocessingCanvas" xmlns:cx="http://schemas.microsoft.com/office/drawing/2014/chartex" xmlns:cx1="http://schemas.microsoft.com/office/drawing/2015/9/8/chartex" xmlns:cx2="http://schemas.microsoft.com/office/drawing/2015/10/21/chartex" xmlns:cx3="http://schemas.microsoft.com/office/drawing/2016/5/9/chartex" xmlns:cx4="http://schemas.microsoft.com/office/drawing/2016/5/10/chartex" xmlns:cx5="http://schemas.microsoft.com/office/drawing/2016/5/11/chartex" xmlns:cx6="http://schemas.microsoft.com/office/drawing/2016/5/12/chartex" xmlns:cx7="http://schemas.microsoft.com/office/drawing/2016/5/13/chartex" xmlns:cx8="http://schemas.microsoft.com/office/drawing/2016/5/14/chartex" xmlns:mc="http://schemas.openxmlformats.org/markup-compatibility/2006" xmlns:o="urn:schemas-microsoft-com:office:office" xmlns:r="http://schemas.openxmlformats.org/officeDocument/2006/relationships" xmlns:m="http://schemas.openxmlformats.org/officeDocument/2006/math" xmlns:v="urn:schemas-microsoft-com:vml" xmlns:wp14="http://schemas.microsoft.com/office/word/2010/wordprocessingDrawing" xmlns:wp="http://schemas.openxmlformats.org/drawingml/2006/wordprocessingDrawing" xmlns:w10="urn:schemas-microsoft-com:office:word" xmlns:w="http://schemas.openxmlformats.org/wordprocessingml/2006/main" xmlns:w14="http://schemas.microsoft.com/office/word/2010/wordml" xmlns:w15="http://schemas.microsoft.com/office/word/2012/wordml" xmlns:w16se="http://schemas.microsoft.com/office/word/2015/wordml/symex" xmlns:wpg="http://schemas.microsoft.com/office/word/2010/wordprocessingGroup" xmlns:wpi="http://schemas.microsoft.com/office/word/2010/wordprocessingInk" xmlns:wne="http://schemas.microsoft.com/office/word/2006/wordml" xmlns:wps="http://schemas.microsoft.com/office/word/2010/wordprocessingShape" mc:Ignorable="w14 w15 w16se wp14">
   <w:endnote w:type="separator" w:id="-1">
     <w:p>
       <w:pPr>
@@ -7987,7 +9935,7 @@
 </file>
 
 <file path=word/footer1.xml><?xml version="1.0" encoding="utf-8"?>
-<w:ftr xmlns:wpc="http://schemas.microsoft.com/office/word/2010/wordprocessingCanvas" xmlns:mc="http://schemas.openxmlformats.org/markup-compatibility/2006" xmlns:o="urn:schemas-microsoft-com:office:office" xmlns:r="http://schemas.openxmlformats.org/officeDocument/2006/relationships" xmlns:m="http://schemas.openxmlformats.org/officeDocument/2006/math" xmlns:v="urn:schemas-microsoft-com:vml" xmlns:wp14="http://schemas.microsoft.com/office/word/2010/wordprocessingDrawing" xmlns:wp="http://schemas.openxmlformats.org/drawingml/2006/wordprocessingDrawing" xmlns:w10="urn:schemas-microsoft-com:office:word" xmlns:w="http://schemas.openxmlformats.org/wordprocessingml/2006/main" xmlns:w14="http://schemas.microsoft.com/office/word/2010/wordml" xmlns:w15="http://schemas.microsoft.com/office/word/2012/wordml" xmlns:wpg="http://schemas.microsoft.com/office/word/2010/wordprocessingGroup" xmlns:wpi="http://schemas.microsoft.com/office/word/2010/wordprocessingInk" xmlns:wne="http://schemas.microsoft.com/office/word/2006/wordml" xmlns:wps="http://schemas.microsoft.com/office/word/2010/wordprocessingShape" mc:Ignorable="w14 w15 wp14">
+<w:ftr xmlns:wpc="http://schemas.microsoft.com/office/word/2010/wordprocessingCanvas" xmlns:cx="http://schemas.microsoft.com/office/drawing/2014/chartex" xmlns:cx1="http://schemas.microsoft.com/office/drawing/2015/9/8/chartex" xmlns:cx2="http://schemas.microsoft.com/office/drawing/2015/10/21/chartex" xmlns:cx3="http://schemas.microsoft.com/office/drawing/2016/5/9/chartex" xmlns:cx4="http://schemas.microsoft.com/office/drawing/2016/5/10/chartex" xmlns:cx5="http://schemas.microsoft.com/office/drawing/2016/5/11/chartex" xmlns:cx6="http://schemas.microsoft.com/office/drawing/2016/5/12/chartex" xmlns:cx7="http://schemas.microsoft.com/office/drawing/2016/5/13/chartex" xmlns:cx8="http://schemas.microsoft.com/office/drawing/2016/5/14/chartex" xmlns:mc="http://schemas.openxmlformats.org/markup-compatibility/2006" xmlns:o="urn:schemas-microsoft-com:office:office" xmlns:r="http://schemas.openxmlformats.org/officeDocument/2006/relationships" xmlns:m="http://schemas.openxmlformats.org/officeDocument/2006/math" xmlns:v="urn:schemas-microsoft-com:vml" xmlns:wp14="http://schemas.microsoft.com/office/word/2010/wordprocessingDrawing" xmlns:wp="http://schemas.openxmlformats.org/drawingml/2006/wordprocessingDrawing" xmlns:w10="urn:schemas-microsoft-com:office:word" xmlns:w="http://schemas.openxmlformats.org/wordprocessingml/2006/main" xmlns:w14="http://schemas.microsoft.com/office/word/2010/wordml" xmlns:w15="http://schemas.microsoft.com/office/word/2012/wordml" xmlns:w16se="http://schemas.microsoft.com/office/word/2015/wordml/symex" xmlns:wpg="http://schemas.microsoft.com/office/word/2010/wordprocessingGroup" xmlns:wpi="http://schemas.microsoft.com/office/word/2010/wordprocessingInk" xmlns:wne="http://schemas.microsoft.com/office/word/2006/wordml" xmlns:wps="http://schemas.microsoft.com/office/word/2010/wordprocessingShape" mc:Ignorable="w14 w15 w16se wp14">
   <w:sdt>
     <w:sdtPr>
       <w:id w:val="1252403033"/>
@@ -8280,7 +10228,7 @@
 </file>
 
 <file path=word/footnotes.xml><?xml version="1.0" encoding="utf-8"?>
-<w:footnotes xmlns:wpc="http://schemas.microsoft.com/office/word/2010/wordprocessingCanvas" xmlns:mc="http://schemas.openxmlformats.org/markup-compatibility/2006" xmlns:o="urn:schemas-microsoft-com:office:office" xmlns:r="http://schemas.openxmlformats.org/officeDocument/2006/relationships" xmlns:m="http://schemas.openxmlformats.org/officeDocument/2006/math" xmlns:v="urn:schemas-microsoft-com:vml" xmlns:wp14="http://schemas.microsoft.com/office/word/2010/wordprocessingDrawing" xmlns:wp="http://schemas.openxmlformats.org/drawingml/2006/wordprocessingDrawing" xmlns:w10="urn:schemas-microsoft-com:office:word" xmlns:w="http://schemas.openxmlformats.org/wordprocessingml/2006/main" xmlns:w14="http://schemas.microsoft.com/office/word/2010/wordml" xmlns:w15="http://schemas.microsoft.com/office/word/2012/wordml" xmlns:wpg="http://schemas.microsoft.com/office/word/2010/wordprocessingGroup" xmlns:wpi="http://schemas.microsoft.com/office/word/2010/wordprocessingInk" xmlns:wne="http://schemas.microsoft.com/office/word/2006/wordml" xmlns:wps="http://schemas.microsoft.com/office/word/2010/wordprocessingShape" mc:Ignorable="w14 w15 wp14">
+<w:footnotes xmlns:wpc="http://schemas.microsoft.com/office/word/2010/wordprocessingCanvas" xmlns:cx="http://schemas.microsoft.com/office/drawing/2014/chartex" xmlns:cx1="http://schemas.microsoft.com/office/drawing/2015/9/8/chartex" xmlns:cx2="http://schemas.microsoft.com/office/drawing/2015/10/21/chartex" xmlns:cx3="http://schemas.microsoft.com/office/drawing/2016/5/9/chartex" xmlns:cx4="http://schemas.microsoft.com/office/drawing/2016/5/10/chartex" xmlns:cx5="http://schemas.microsoft.com/office/drawing/2016/5/11/chartex" xmlns:cx6="http://schemas.microsoft.com/office/drawing/2016/5/12/chartex" xmlns:cx7="http://schemas.microsoft.com/office/drawing/2016/5/13/chartex" xmlns:cx8="http://schemas.microsoft.com/office/drawing/2016/5/14/chartex" xmlns:mc="http://schemas.openxmlformats.org/markup-compatibility/2006" xmlns:o="urn:schemas-microsoft-com:office:office" xmlns:r="http://schemas.openxmlformats.org/officeDocument/2006/relationships" xmlns:m="http://schemas.openxmlformats.org/officeDocument/2006/math" xmlns:v="urn:schemas-microsoft-com:vml" xmlns:wp14="http://schemas.microsoft.com/office/word/2010/wordprocessingDrawing" xmlns:wp="http://schemas.openxmlformats.org/drawingml/2006/wordprocessingDrawing" xmlns:w10="urn:schemas-microsoft-com:office:word" xmlns:w="http://schemas.openxmlformats.org/wordprocessingml/2006/main" xmlns:w14="http://schemas.microsoft.com/office/word/2010/wordml" xmlns:w15="http://schemas.microsoft.com/office/word/2012/wordml" xmlns:w16se="http://schemas.microsoft.com/office/word/2015/wordml/symex" xmlns:wpg="http://schemas.microsoft.com/office/word/2010/wordprocessingGroup" xmlns:wpi="http://schemas.microsoft.com/office/word/2010/wordprocessingInk" xmlns:wne="http://schemas.microsoft.com/office/word/2006/wordml" xmlns:wps="http://schemas.microsoft.com/office/word/2010/wordprocessingShape" mc:Ignorable="w14 w15 w16se wp14">
   <w:footnote w:type="separator" w:id="-1">
     <w:p>
       <w:pPr>
@@ -8305,7 +10253,7 @@
 </file>
 
 <file path=word/numbering.xml><?xml version="1.0" encoding="utf-8"?>
-<w:numbering xmlns:wpc="http://schemas.microsoft.com/office/word/2010/wordprocessingCanvas" xmlns:mc="http://schemas.openxmlformats.org/markup-compatibility/2006" xmlns:o="urn:schemas-microsoft-com:office:office" xmlns:r="http://schemas.openxmlformats.org/officeDocument/2006/relationships" xmlns:m="http://schemas.openxmlformats.org/officeDocument/2006/math" xmlns:v="urn:schemas-microsoft-com:vml" xmlns:wp14="http://schemas.microsoft.com/office/word/2010/wordprocessingDrawing" xmlns:wp="http://schemas.openxmlformats.org/drawingml/2006/wordprocessingDrawing" xmlns:w10="urn:schemas-microsoft-com:office:word" xmlns:w="http://schemas.openxmlformats.org/wordprocessingml/2006/main" xmlns:w14="http://schemas.microsoft.com/office/word/2010/wordml" xmlns:w15="http://schemas.microsoft.com/office/word/2012/wordml" xmlns:wpg="http://schemas.microsoft.com/office/word/2010/wordprocessingGroup" xmlns:wpi="http://schemas.microsoft.com/office/word/2010/wordprocessingInk" xmlns:wne="http://schemas.microsoft.com/office/word/2006/wordml" xmlns:wps="http://schemas.microsoft.com/office/word/2010/wordprocessingShape" mc:Ignorable="w14 w15 wp14">
+<w:numbering xmlns:wpc="http://schemas.microsoft.com/office/word/2010/wordprocessingCanvas" xmlns:cx="http://schemas.microsoft.com/office/drawing/2014/chartex" xmlns:cx1="http://schemas.microsoft.com/office/drawing/2015/9/8/chartex" xmlns:cx2="http://schemas.microsoft.com/office/drawing/2015/10/21/chartex" xmlns:cx3="http://schemas.microsoft.com/office/drawing/2016/5/9/chartex" xmlns:cx4="http://schemas.microsoft.com/office/drawing/2016/5/10/chartex" xmlns:cx5="http://schemas.microsoft.com/office/drawing/2016/5/11/chartex" xmlns:cx6="http://schemas.microsoft.com/office/drawing/2016/5/12/chartex" xmlns:cx7="http://schemas.microsoft.com/office/drawing/2016/5/13/chartex" xmlns:cx8="http://schemas.microsoft.com/office/drawing/2016/5/14/chartex" xmlns:mc="http://schemas.openxmlformats.org/markup-compatibility/2006" xmlns:o="urn:schemas-microsoft-com:office:office" xmlns:r="http://schemas.openxmlformats.org/officeDocument/2006/relationships" xmlns:m="http://schemas.openxmlformats.org/officeDocument/2006/math" xmlns:v="urn:schemas-microsoft-com:vml" xmlns:wp14="http://schemas.microsoft.com/office/word/2010/wordprocessingDrawing" xmlns:wp="http://schemas.openxmlformats.org/drawingml/2006/wordprocessingDrawing" xmlns:w10="urn:schemas-microsoft-com:office:word" xmlns:w="http://schemas.openxmlformats.org/wordprocessingml/2006/main" xmlns:w14="http://schemas.microsoft.com/office/word/2010/wordml" xmlns:w15="http://schemas.microsoft.com/office/word/2012/wordml" xmlns:w16se="http://schemas.microsoft.com/office/word/2015/wordml/symex" xmlns:wpg="http://schemas.microsoft.com/office/word/2010/wordprocessingGroup" xmlns:wpi="http://schemas.microsoft.com/office/word/2010/wordprocessingInk" xmlns:wne="http://schemas.microsoft.com/office/word/2006/wordml" xmlns:wps="http://schemas.microsoft.com/office/word/2010/wordprocessingShape" mc:Ignorable="w14 w15 w16se wp14">
   <w:abstractNum w:abstractNumId="0" w15:restartNumberingAfterBreak="0">
     <w:nsid w:val="011E7F41"/>
     <w:multiLevelType w:val="singleLevel"/>
@@ -11608,7 +13556,7 @@
 </file>
 
 <file path=word/styles.xml><?xml version="1.0" encoding="utf-8"?>
-<w:styles xmlns:mc="http://schemas.openxmlformats.org/markup-compatibility/2006" xmlns:r="http://schemas.openxmlformats.org/officeDocument/2006/relationships" xmlns:w="http://schemas.openxmlformats.org/wordprocessingml/2006/main" xmlns:w14="http://schemas.microsoft.com/office/word/2010/wordml" xmlns:w15="http://schemas.microsoft.com/office/word/2012/wordml" mc:Ignorable="w14 w15">
+<w:styles xmlns:mc="http://schemas.openxmlformats.org/markup-compatibility/2006" xmlns:r="http://schemas.openxmlformats.org/officeDocument/2006/relationships" xmlns:w="http://schemas.openxmlformats.org/wordprocessingml/2006/main" xmlns:w14="http://schemas.microsoft.com/office/word/2010/wordml" xmlns:w15="http://schemas.microsoft.com/office/word/2012/wordml" xmlns:w16se="http://schemas.microsoft.com/office/word/2015/wordml/symex" mc:Ignorable="w14 w15 w16se">
   <w:docDefaults>
     <w:rPrDefault>
       <w:rPr>
@@ -11624,7 +13572,7 @@
       </w:pPr>
     </w:pPrDefault>
   </w:docDefaults>
-  <w:latentStyles w:defLockedState="0" w:defUIPriority="99" w:defSemiHidden="0" w:defUnhideWhenUsed="0" w:defQFormat="0" w:count="371">
+  <w:latentStyles w:defLockedState="0" w:defUIPriority="99" w:defSemiHidden="0" w:defUnhideWhenUsed="0" w:defQFormat="0" w:count="374">
     <w:lsdException w:name="Normal" w:uiPriority="0" w:qFormat="1"/>
     <w:lsdException w:name="heading 1" w:uiPriority="0" w:qFormat="1"/>
     <w:lsdException w:name="heading 2" w:semiHidden="1" w:uiPriority="0" w:unhideWhenUsed="1" w:qFormat="1"/>
@@ -11730,7 +13678,6 @@
     <w:lsdException w:name="HTML Sample" w:semiHidden="1" w:unhideWhenUsed="1"/>
     <w:lsdException w:name="HTML Typewriter" w:semiHidden="1" w:unhideWhenUsed="1"/>
     <w:lsdException w:name="HTML Variable" w:semiHidden="1" w:unhideWhenUsed="1"/>
-    <w:lsdException w:name="Normal Table" w:semiHidden="1" w:unhideWhenUsed="1"/>
     <w:lsdException w:name="annotation subject" w:semiHidden="1" w:unhideWhenUsed="1"/>
     <w:lsdException w:name="No List" w:semiHidden="1" w:unhideWhenUsed="1"/>
     <w:lsdException w:name="Outline List 1" w:semiHidden="1" w:unhideWhenUsed="1"/>
@@ -11775,7 +13722,6 @@
     <w:lsdException w:name="Table Professional" w:semiHidden="1" w:unhideWhenUsed="1"/>
     <w:lsdException w:name="Table Subtle 1" w:semiHidden="1" w:unhideWhenUsed="1"/>
     <w:lsdException w:name="Table Subtle 2" w:semiHidden="1" w:unhideWhenUsed="1"/>
-    <w:lsdException w:name="Table Web 1" w:semiHidden="1" w:unhideWhenUsed="1"/>
     <w:lsdException w:name="Table Web 2" w:semiHidden="1" w:unhideWhenUsed="1"/>
     <w:lsdException w:name="Table Web 3" w:semiHidden="1" w:unhideWhenUsed="1"/>
     <w:lsdException w:name="Balloon Text" w:semiHidden="1" w:unhideWhenUsed="1"/>
@@ -11996,6 +13942,9 @@
     <w:lsdException w:name="List Table 5 Dark Accent 6" w:uiPriority="50"/>
     <w:lsdException w:name="List Table 6 Colorful Accent 6" w:uiPriority="51"/>
     <w:lsdException w:name="List Table 7 Colorful Accent 6" w:uiPriority="52"/>
+    <w:lsdException w:name="Mention" w:semiHidden="1" w:unhideWhenUsed="1"/>
+    <w:lsdException w:name="Smart Hyperlink" w:semiHidden="1" w:unhideWhenUsed="1"/>
+    <w:lsdException w:name="Hashtag" w:semiHidden="1" w:unhideWhenUsed="1"/>
   </w:latentStyles>
   <w:style w:type="paragraph" w:default="1" w:styleId="Normale">
     <w:name w:val="Normal"/>
@@ -12666,7 +14615,7 @@
 </file>
 
 <file path=customXml/itemProps1.xml><?xml version="1.0" encoding="utf-8"?>
-<ds:datastoreItem xmlns:ds="http://schemas.openxmlformats.org/officeDocument/2006/customXml" ds:itemID="{243FB3DC-904E-4FCE-ADF7-838D0323ED8B}">
+<ds:datastoreItem xmlns:ds="http://schemas.openxmlformats.org/officeDocument/2006/customXml" ds:itemID="{32D6B8CE-3BF0-4524-8585-AEC55CB44F50}">
   <ds:schemaRefs>
     <ds:schemaRef ds:uri="http://schemas.openxmlformats.org/officeDocument/2006/bibliography"/>
   </ds:schemaRefs>

</xml_diff>